<commit_message>
Made tasks sorted by id in
</commit_message>
<xml_diff>
--- a/tests/test_file.docx
+++ b/tests/test_file.docx
@@ -7,6 +7,9 @@
         <w:jc w:val="center"/>
       </w:pPr>
       <w:r>
+        <w:br/>
+      </w:r>
+      <w:r>
         <w:rPr>
           <w:rFonts w:ascii="Times New Roman" w:hAnsi="Times New Roman"/>
           <w:b/>
@@ -22,7 +25,1555 @@
           <w:b w:val="0"/>
           <w:sz w:val="32"/>
         </w:rPr>
+        <w:t>1.  Кодирование и представление звуковой информации: кодирование звука (квантование, дискретизация).</w:t>
+      </w:r>
+    </w:p>
+    <w:p>
+      <w:r>
+        <w:rPr>
+          <w:rFonts w:ascii="Times New Roman" w:hAnsi="Times New Roman"/>
+          <w:b w:val="0"/>
+          <w:sz w:val="32"/>
+        </w:rPr>
+        <w:t>2.  Периферийные устройства. Устройства обмена.</w:t>
+      </w:r>
+    </w:p>
+    <w:p>
+      <w:r>
+        <w:rPr>
+          <w:rFonts w:ascii="Times New Roman" w:hAnsi="Times New Roman"/>
+          <w:b w:val="0"/>
+          <w:sz w:val="32"/>
+        </w:rPr>
+        <w:t>3.  Технология решения задач на ЭВМ. Методика решения.</w:t>
+      </w:r>
+    </w:p>
+    <w:p>
+      <w:r>
+        <w:rPr>
+          <w:rFonts w:ascii="Times New Roman" w:hAnsi="Times New Roman"/>
+          <w:b w:val="0"/>
+          <w:sz w:val="32"/>
+        </w:rPr>
+        <w:t>4.  Элементы искусственного интеллекта: применение и внедрение.</w:t>
+      </w:r>
+    </w:p>
+    <w:p>
+      <w:r>
+        <w:rPr>
+          <w:rFonts w:ascii="Times New Roman" w:hAnsi="Times New Roman"/>
+          <w:b w:val="0"/>
+          <w:sz w:val="32"/>
+        </w:rPr>
+        <w:t xml:space="preserve">5.  Практическое задание № 8 </w:t>
+      </w:r>
+    </w:p>
+    <w:p>
+      <w:r>
+        <w:rPr>
+          <w:rFonts w:ascii="Times New Roman" w:hAnsi="Times New Roman"/>
+          <w:b w:val="0"/>
+          <w:sz w:val="32"/>
+        </w:rPr>
+        <w:t xml:space="preserve">6.  Практическое задание № 22 </w:t>
+      </w:r>
+    </w:p>
+    <w:p>
+      <w:r>
+        <w:rPr>
+          <w:rFonts w:ascii="Times New Roman" w:hAnsi="Times New Roman"/>
+          <w:b w:val="0"/>
+          <w:sz w:val="32"/>
+        </w:rPr>
+        <w:t xml:space="preserve">7.  Практическое задание № 25 </w:t>
+      </w:r>
+    </w:p>
+    <w:p>
+      <w:pPr>
+        <w:jc w:val="center"/>
+      </w:pPr>
+      <w:r>
+        <w:br/>
+      </w:r>
+      <w:r>
+        <w:rPr>
+          <w:rFonts w:ascii="Times New Roman" w:hAnsi="Times New Roman"/>
+          <w:b/>
+          <w:sz w:val="30"/>
+        </w:rPr>
+        <w:t>Вопросы</w:t>
+      </w:r>
+    </w:p>
+    <w:p>
+      <w:r>
+        <w:rPr>
+          <w:rFonts w:ascii="Times New Roman" w:hAnsi="Times New Roman"/>
+          <w:b w:val="0"/>
+          <w:sz w:val="32"/>
+        </w:rPr>
+        <w:t>1.  Кодирование и представления информации: кодирование, цели кодирования, код и их виды.</w:t>
+      </w:r>
+    </w:p>
+    <w:p>
+      <w:r>
+        <w:rPr>
+          <w:rFonts w:ascii="Times New Roman" w:hAnsi="Times New Roman"/>
+          <w:b w:val="0"/>
+          <w:sz w:val="32"/>
+        </w:rPr>
+        <w:t>2.  Понятие архитектуры и структуры компьютера.</w:t>
+      </w:r>
+    </w:p>
+    <w:p>
+      <w:r>
+        <w:rPr>
+          <w:rFonts w:ascii="Times New Roman" w:hAnsi="Times New Roman"/>
+          <w:b w:val="0"/>
+          <w:sz w:val="32"/>
+        </w:rPr>
+        <w:t>3.  Классификация программного обеспечения.</w:t>
+      </w:r>
+    </w:p>
+    <w:p>
+      <w:r>
+        <w:rPr>
+          <w:rFonts w:ascii="Times New Roman" w:hAnsi="Times New Roman"/>
+          <w:b w:val="0"/>
+          <w:sz w:val="32"/>
+        </w:rPr>
+        <w:t>4.  Основные понятия реляционных баз данных.</w:t>
+      </w:r>
+    </w:p>
+    <w:p>
+      <w:r>
+        <w:rPr>
+          <w:rFonts w:ascii="Times New Roman" w:hAnsi="Times New Roman"/>
+          <w:b w:val="0"/>
+          <w:sz w:val="32"/>
+        </w:rPr>
+        <w:t xml:space="preserve">5.  Практическое задание № 1 </w:t>
+      </w:r>
+    </w:p>
+    <w:p>
+      <w:r>
+        <w:rPr>
+          <w:rFonts w:ascii="Times New Roman" w:hAnsi="Times New Roman"/>
+          <w:b w:val="0"/>
+          <w:sz w:val="32"/>
+        </w:rPr>
+        <w:t xml:space="preserve">6.  Практическое задание № 30 </w:t>
+      </w:r>
+    </w:p>
+    <w:p>
+      <w:r>
+        <w:rPr>
+          <w:rFonts w:ascii="Times New Roman" w:hAnsi="Times New Roman"/>
+          <w:b w:val="0"/>
+          <w:sz w:val="32"/>
+        </w:rPr>
+        <w:t>7.  Практическое задание № 39</w:t>
+      </w:r>
+    </w:p>
+    <w:p>
+      <w:pPr>
+        <w:jc w:val="center"/>
+      </w:pPr>
+      <w:r>
+        <w:br/>
+      </w:r>
+      <w:r>
+        <w:rPr>
+          <w:rFonts w:ascii="Times New Roman" w:hAnsi="Times New Roman"/>
+          <w:b/>
+          <w:sz w:val="30"/>
+        </w:rPr>
+        <w:t>Вопросы</w:t>
+      </w:r>
+    </w:p>
+    <w:p>
+      <w:r>
+        <w:rPr>
+          <w:rFonts w:ascii="Times New Roman" w:hAnsi="Times New Roman"/>
+          <w:b w:val="0"/>
+          <w:sz w:val="32"/>
+        </w:rPr>
+        <w:t>1.  Гарвардская  архитектура: достоинства и недостатки.</w:t>
+      </w:r>
+    </w:p>
+    <w:p>
+      <w:r>
+        <w:rPr>
+          <w:rFonts w:ascii="Times New Roman" w:hAnsi="Times New Roman"/>
+          <w:b w:val="0"/>
+          <w:sz w:val="32"/>
+        </w:rPr>
+        <w:t>2.  Основные устройства компьютера.</w:t>
+      </w:r>
+    </w:p>
+    <w:p>
+      <w:r>
+        <w:rPr>
+          <w:rFonts w:ascii="Times New Roman" w:hAnsi="Times New Roman"/>
+          <w:b w:val="0"/>
+          <w:sz w:val="32"/>
+        </w:rPr>
+        <w:t>3.  Способы записи алгоритмов (Блок-схемы).</w:t>
+      </w:r>
+    </w:p>
+    <w:p>
+      <w:r>
+        <w:rPr>
+          <w:rFonts w:ascii="Times New Roman" w:hAnsi="Times New Roman"/>
+          <w:b w:val="0"/>
+          <w:sz w:val="32"/>
+        </w:rPr>
+        <w:t>4.  Трансляторы: предназначение и классификация.</w:t>
+      </w:r>
+    </w:p>
+    <w:p>
+      <w:r>
+        <w:rPr>
+          <w:rFonts w:ascii="Times New Roman" w:hAnsi="Times New Roman"/>
+          <w:b w:val="0"/>
+          <w:sz w:val="32"/>
+        </w:rPr>
+        <w:t xml:space="preserve">5.  Практическое задание № 2 </w:t>
+      </w:r>
+    </w:p>
+    <w:p>
+      <w:r>
+        <w:rPr>
+          <w:rFonts w:ascii="Times New Roman" w:hAnsi="Times New Roman"/>
+          <w:b w:val="0"/>
+          <w:sz w:val="32"/>
+        </w:rPr>
+        <w:t>6.  Практическое задание № 9</w:t>
+      </w:r>
+    </w:p>
+    <w:p>
+      <w:r>
+        <w:rPr>
+          <w:rFonts w:ascii="Times New Roman" w:hAnsi="Times New Roman"/>
+          <w:b w:val="0"/>
+          <w:sz w:val="32"/>
+        </w:rPr>
+        <w:t xml:space="preserve">7.  Практическое задание № 15 </w:t>
+      </w:r>
+    </w:p>
+    <w:p>
+      <w:pPr>
+        <w:jc w:val="center"/>
+      </w:pPr>
+      <w:r>
+        <w:br/>
+      </w:r>
+      <w:r>
+        <w:rPr>
+          <w:rFonts w:ascii="Times New Roman" w:hAnsi="Times New Roman"/>
+          <w:b/>
+          <w:sz w:val="30"/>
+        </w:rPr>
+        <w:t>Вопросы</w:t>
+      </w:r>
+    </w:p>
+    <w:p>
+      <w:r>
+        <w:rPr>
+          <w:rFonts w:ascii="Times New Roman" w:hAnsi="Times New Roman"/>
+          <w:b w:val="0"/>
+          <w:sz w:val="32"/>
+        </w:rPr>
+        <w:t>1.  Основные понятия информатики (информационный объем информации, измерение информации).</w:t>
+      </w:r>
+    </w:p>
+    <w:p>
+      <w:r>
+        <w:rPr>
+          <w:rFonts w:ascii="Times New Roman" w:hAnsi="Times New Roman"/>
+          <w:b w:val="0"/>
+          <w:sz w:val="32"/>
+        </w:rPr>
+        <w:t>2.  Информационные технологии: определение и классификация.</w:t>
+      </w:r>
+    </w:p>
+    <w:p>
+      <w:r>
+        <w:rPr>
+          <w:rFonts w:ascii="Times New Roman" w:hAnsi="Times New Roman"/>
+          <w:b w:val="0"/>
+          <w:sz w:val="32"/>
+        </w:rPr>
+        <w:t>3.  Логические основы устройства ЭВМ: определение, схема и классификация.</w:t>
+      </w:r>
+    </w:p>
+    <w:p>
+      <w:r>
+        <w:rPr>
+          <w:rFonts w:ascii="Times New Roman" w:hAnsi="Times New Roman"/>
+          <w:b w:val="0"/>
+          <w:sz w:val="32"/>
+        </w:rPr>
+        <w:t>4.  Файловые системы: основные понятия и классификация.</w:t>
+      </w:r>
+    </w:p>
+    <w:p>
+      <w:r>
+        <w:rPr>
+          <w:rFonts w:ascii="Times New Roman" w:hAnsi="Times New Roman"/>
+          <w:b w:val="0"/>
+          <w:sz w:val="32"/>
+        </w:rPr>
+        <w:t xml:space="preserve">5.  Практическое задание № 7 </w:t>
+      </w:r>
+    </w:p>
+    <w:p>
+      <w:r>
+        <w:rPr>
+          <w:rFonts w:ascii="Times New Roman" w:hAnsi="Times New Roman"/>
+          <w:b w:val="0"/>
+          <w:sz w:val="32"/>
+        </w:rPr>
+        <w:t xml:space="preserve">6.  Практическое задание № 17 </w:t>
+      </w:r>
+    </w:p>
+    <w:p>
+      <w:r>
+        <w:rPr>
+          <w:rFonts w:ascii="Times New Roman" w:hAnsi="Times New Roman"/>
+          <w:b w:val="0"/>
+          <w:sz w:val="32"/>
+        </w:rPr>
+        <w:t>7.  Практическое задание № 40</w:t>
+      </w:r>
+    </w:p>
+    <w:p>
+      <w:pPr>
+        <w:jc w:val="center"/>
+      </w:pPr>
+      <w:r>
+        <w:br/>
+      </w:r>
+      <w:r>
+        <w:rPr>
+          <w:rFonts w:ascii="Times New Roman" w:hAnsi="Times New Roman"/>
+          <w:b/>
+          <w:sz w:val="30"/>
+        </w:rPr>
+        <w:t>Вопросы</w:t>
+      </w:r>
+    </w:p>
+    <w:p>
+      <w:r>
+        <w:rPr>
+          <w:rFonts w:ascii="Times New Roman" w:hAnsi="Times New Roman"/>
+          <w:b w:val="0"/>
+          <w:sz w:val="32"/>
+        </w:rPr>
         <w:t>1.  Кодирование и представление информации: формулы для решения задач кодирования мультимедиа данных.</w:t>
+      </w:r>
+    </w:p>
+    <w:p>
+      <w:r>
+        <w:rPr>
+          <w:rFonts w:ascii="Times New Roman" w:hAnsi="Times New Roman"/>
+          <w:b w:val="0"/>
+          <w:sz w:val="32"/>
+        </w:rPr>
+        <w:t>2.  Машина фон Неймана.</w:t>
+      </w:r>
+    </w:p>
+    <w:p>
+      <w:r>
+        <w:rPr>
+          <w:rFonts w:ascii="Times New Roman" w:hAnsi="Times New Roman"/>
+          <w:b w:val="0"/>
+          <w:sz w:val="32"/>
+        </w:rPr>
+        <w:t>3.  Процессор: основные параметры (характеристики).</w:t>
+      </w:r>
+    </w:p>
+    <w:p>
+      <w:r>
+        <w:rPr>
+          <w:rFonts w:ascii="Times New Roman" w:hAnsi="Times New Roman"/>
+          <w:b w:val="0"/>
+          <w:sz w:val="32"/>
+        </w:rPr>
+        <w:t>4.  Интернет. Поисковые сервисы.</w:t>
+      </w:r>
+    </w:p>
+    <w:p>
+      <w:r>
+        <w:rPr>
+          <w:rFonts w:ascii="Times New Roman" w:hAnsi="Times New Roman"/>
+          <w:b w:val="0"/>
+          <w:sz w:val="32"/>
+        </w:rPr>
+        <w:t xml:space="preserve">5.  Практическое задание № 5 </w:t>
+      </w:r>
+    </w:p>
+    <w:p>
+      <w:r>
+        <w:rPr>
+          <w:rFonts w:ascii="Times New Roman" w:hAnsi="Times New Roman"/>
+          <w:b w:val="0"/>
+          <w:sz w:val="32"/>
+        </w:rPr>
+        <w:t xml:space="preserve">6.  Практическое задание №6 </w:t>
+      </w:r>
+    </w:p>
+    <w:p>
+      <w:r>
+        <w:rPr>
+          <w:rFonts w:ascii="Times New Roman" w:hAnsi="Times New Roman"/>
+          <w:b w:val="0"/>
+          <w:sz w:val="32"/>
+        </w:rPr>
+        <w:t>7.  Практическое задание № 37</w:t>
+      </w:r>
+    </w:p>
+    <w:p>
+      <w:pPr>
+        <w:jc w:val="center"/>
+      </w:pPr>
+      <w:r>
+        <w:br/>
+      </w:r>
+      <w:r>
+        <w:rPr>
+          <w:rFonts w:ascii="Times New Roman" w:hAnsi="Times New Roman"/>
+          <w:b/>
+          <w:sz w:val="30"/>
+        </w:rPr>
+        <w:t>Вопросы</w:t>
+      </w:r>
+    </w:p>
+    <w:p>
+      <w:r>
+        <w:rPr>
+          <w:rFonts w:ascii="Times New Roman" w:hAnsi="Times New Roman"/>
+          <w:b w:val="0"/>
+          <w:sz w:val="32"/>
+        </w:rPr>
+        <w:t>1.  История развития вычислительной техники. Поколения ЭВМ.</w:t>
+      </w:r>
+    </w:p>
+    <w:p>
+      <w:r>
+        <w:rPr>
+          <w:rFonts w:ascii="Times New Roman" w:hAnsi="Times New Roman"/>
+          <w:b w:val="0"/>
+          <w:sz w:val="32"/>
+        </w:rPr>
+        <w:t>2.  Операционные системы: основные компоненты, классификация.</w:t>
+      </w:r>
+    </w:p>
+    <w:p>
+      <w:r>
+        <w:rPr>
+          <w:rFonts w:ascii="Times New Roman" w:hAnsi="Times New Roman"/>
+          <w:b w:val="0"/>
+          <w:sz w:val="32"/>
+        </w:rPr>
+        <w:t>3.  Файловая система: структура и методы доступа.</w:t>
+      </w:r>
+    </w:p>
+    <w:p>
+      <w:r>
+        <w:rPr>
+          <w:rFonts w:ascii="Times New Roman" w:hAnsi="Times New Roman"/>
+          <w:b w:val="0"/>
+          <w:sz w:val="32"/>
+        </w:rPr>
+        <w:t>4.  Социальные медиа-ресурсы сети Интернет как новая информационная технология. Основные угрозы.</w:t>
+      </w:r>
+    </w:p>
+    <w:p>
+      <w:r>
+        <w:rPr>
+          <w:rFonts w:ascii="Times New Roman" w:hAnsi="Times New Roman"/>
+          <w:b w:val="0"/>
+          <w:sz w:val="32"/>
+        </w:rPr>
+        <w:t xml:space="preserve">5.  Практическое задание № 11 </w:t>
+      </w:r>
+    </w:p>
+    <w:p>
+      <w:r>
+        <w:rPr>
+          <w:rFonts w:ascii="Times New Roman" w:hAnsi="Times New Roman"/>
+          <w:b w:val="0"/>
+          <w:sz w:val="32"/>
+        </w:rPr>
+        <w:t xml:space="preserve">6.  Практическое задание № 12 </w:t>
+      </w:r>
+    </w:p>
+    <w:p>
+      <w:r>
+        <w:rPr>
+          <w:rFonts w:ascii="Times New Roman" w:hAnsi="Times New Roman"/>
+          <w:b w:val="0"/>
+          <w:sz w:val="32"/>
+        </w:rPr>
+        <w:t xml:space="preserve">7.  Практическое задание № 28 </w:t>
+      </w:r>
+    </w:p>
+    <w:p>
+      <w:pPr>
+        <w:jc w:val="center"/>
+      </w:pPr>
+      <w:r>
+        <w:br/>
+      </w:r>
+      <w:r>
+        <w:rPr>
+          <w:rFonts w:ascii="Times New Roman" w:hAnsi="Times New Roman"/>
+          <w:b/>
+          <w:sz w:val="30"/>
+        </w:rPr>
+        <w:t>Вопросы</w:t>
+      </w:r>
+    </w:p>
+    <w:p>
+      <w:r>
+        <w:rPr>
+          <w:rFonts w:ascii="Times New Roman" w:hAnsi="Times New Roman"/>
+          <w:b w:val="0"/>
+          <w:sz w:val="32"/>
+        </w:rPr>
+        <w:t>1.  Кодирование и представление звуковой информации: основные понятия (звуковая волна, громкость звука, высота и скорость звука).</w:t>
+      </w:r>
+    </w:p>
+    <w:p>
+      <w:r>
+        <w:rPr>
+          <w:rFonts w:ascii="Times New Roman" w:hAnsi="Times New Roman"/>
+          <w:b w:val="0"/>
+          <w:sz w:val="32"/>
+        </w:rPr>
+        <w:t>2.  Периферийные устройства. Устройства ввода данных.</w:t>
+      </w:r>
+    </w:p>
+    <w:p>
+      <w:r>
+        <w:rPr>
+          <w:rFonts w:ascii="Times New Roman" w:hAnsi="Times New Roman"/>
+          <w:b w:val="0"/>
+          <w:sz w:val="32"/>
+        </w:rPr>
+        <w:t>3.  Реляционные базы данных: достоинства и недостатки.</w:t>
+      </w:r>
+    </w:p>
+    <w:p>
+      <w:r>
+        <w:rPr>
+          <w:rFonts w:ascii="Times New Roman" w:hAnsi="Times New Roman"/>
+          <w:b w:val="0"/>
+          <w:sz w:val="32"/>
+        </w:rPr>
+        <w:t>4.  Иерархические базы данных: достоинства и недостатки.</w:t>
+      </w:r>
+    </w:p>
+    <w:p>
+      <w:r>
+        <w:rPr>
+          <w:rFonts w:ascii="Times New Roman" w:hAnsi="Times New Roman"/>
+          <w:b w:val="0"/>
+          <w:sz w:val="32"/>
+        </w:rPr>
+        <w:t xml:space="preserve">5.  Практическое задание № 24 </w:t>
+      </w:r>
+    </w:p>
+    <w:p>
+      <w:r>
+        <w:rPr>
+          <w:rFonts w:ascii="Times New Roman" w:hAnsi="Times New Roman"/>
+          <w:b w:val="0"/>
+          <w:sz w:val="32"/>
+        </w:rPr>
+        <w:t>6.  Практическое задание № 32</w:t>
+      </w:r>
+    </w:p>
+    <w:p>
+      <w:r>
+        <w:rPr>
+          <w:rFonts w:ascii="Times New Roman" w:hAnsi="Times New Roman"/>
+          <w:b w:val="0"/>
+          <w:sz w:val="32"/>
+        </w:rPr>
+        <w:t>7.  Практическое задание № 38</w:t>
+      </w:r>
+    </w:p>
+    <w:p>
+      <w:pPr>
+        <w:jc w:val="center"/>
+      </w:pPr>
+      <w:r>
+        <w:br/>
+      </w:r>
+      <w:r>
+        <w:rPr>
+          <w:rFonts w:ascii="Times New Roman" w:hAnsi="Times New Roman"/>
+          <w:b/>
+          <w:sz w:val="30"/>
+        </w:rPr>
+        <w:t>Вопросы</w:t>
+      </w:r>
+    </w:p>
+    <w:p>
+      <w:r>
+        <w:rPr>
+          <w:rFonts w:ascii="Times New Roman" w:hAnsi="Times New Roman"/>
+          <w:b w:val="0"/>
+          <w:sz w:val="32"/>
+        </w:rPr>
+        <w:t>1.  Основные понятия информатики (информатика, информация, свойства информации, разделы информатики).</w:t>
+      </w:r>
+    </w:p>
+    <w:p>
+      <w:r>
+        <w:rPr>
+          <w:rFonts w:ascii="Times New Roman" w:hAnsi="Times New Roman"/>
+          <w:b w:val="0"/>
+          <w:sz w:val="32"/>
+        </w:rPr>
+        <w:t>2.  Кодирование и представление графической информации: векторная графика, достоинства и недостатки.</w:t>
+      </w:r>
+    </w:p>
+    <w:p>
+      <w:r>
+        <w:rPr>
+          <w:rFonts w:ascii="Times New Roman" w:hAnsi="Times New Roman"/>
+          <w:b w:val="0"/>
+          <w:sz w:val="32"/>
+        </w:rPr>
+        <w:t>3.  Периферийные устройства. Устройства хранения данных.</w:t>
+      </w:r>
+    </w:p>
+    <w:p>
+      <w:r>
+        <w:rPr>
+          <w:rFonts w:ascii="Times New Roman" w:hAnsi="Times New Roman"/>
+          <w:b w:val="0"/>
+          <w:sz w:val="32"/>
+        </w:rPr>
+        <w:t>4.  Операционные системы: определение, назначение и функции.</w:t>
+      </w:r>
+    </w:p>
+    <w:p>
+      <w:r>
+        <w:rPr>
+          <w:rFonts w:ascii="Times New Roman" w:hAnsi="Times New Roman"/>
+          <w:b w:val="0"/>
+          <w:sz w:val="32"/>
+        </w:rPr>
+        <w:t xml:space="preserve">5.  Практическое задание № 13 </w:t>
+      </w:r>
+    </w:p>
+    <w:p>
+      <w:r>
+        <w:rPr>
+          <w:rFonts w:ascii="Times New Roman" w:hAnsi="Times New Roman"/>
+          <w:b w:val="0"/>
+          <w:sz w:val="32"/>
+        </w:rPr>
+        <w:t xml:space="preserve">6.  Практическое задание № 14 </w:t>
+      </w:r>
+    </w:p>
+    <w:p>
+      <w:r>
+        <w:rPr>
+          <w:rFonts w:ascii="Times New Roman" w:hAnsi="Times New Roman"/>
+          <w:b w:val="0"/>
+          <w:sz w:val="32"/>
+        </w:rPr>
+        <w:t xml:space="preserve">7.  Практическое задание № 23 </w:t>
+      </w:r>
+    </w:p>
+    <w:p>
+      <w:pPr>
+        <w:jc w:val="center"/>
+      </w:pPr>
+      <w:r>
+        <w:br/>
+      </w:r>
+      <w:r>
+        <w:rPr>
+          <w:rFonts w:ascii="Times New Roman" w:hAnsi="Times New Roman"/>
+          <w:b/>
+          <w:sz w:val="30"/>
+        </w:rPr>
+        <w:t>Вопросы</w:t>
+      </w:r>
+    </w:p>
+    <w:p>
+      <w:r>
+        <w:rPr>
+          <w:rFonts w:ascii="Times New Roman" w:hAnsi="Times New Roman"/>
+          <w:b w:val="0"/>
+          <w:sz w:val="32"/>
+        </w:rPr>
+        <w:t>1.  Основные понятия информатики (информационный ресурс, информатизация, информатизация общества, объект информатизации).</w:t>
+      </w:r>
+    </w:p>
+    <w:p>
+      <w:r>
+        <w:rPr>
+          <w:rFonts w:ascii="Times New Roman" w:hAnsi="Times New Roman"/>
+          <w:b w:val="0"/>
+          <w:sz w:val="32"/>
+        </w:rPr>
+        <w:t>2.  Кодирование и представления текстовой информации: 8-битное и 16-битное кодирование.</w:t>
+      </w:r>
+    </w:p>
+    <w:p>
+      <w:r>
+        <w:rPr>
+          <w:rFonts w:ascii="Times New Roman" w:hAnsi="Times New Roman"/>
+          <w:b w:val="0"/>
+          <w:sz w:val="32"/>
+        </w:rPr>
+        <w:t>3.  Кодирование и представление графической информации: виды компьютерной графики (примеры).</w:t>
+      </w:r>
+    </w:p>
+    <w:p>
+      <w:r>
+        <w:rPr>
+          <w:rFonts w:ascii="Times New Roman" w:hAnsi="Times New Roman"/>
+          <w:b w:val="0"/>
+          <w:sz w:val="32"/>
+        </w:rPr>
+        <w:t>4.  Языки программирования: основные понятия и классификация.</w:t>
+      </w:r>
+    </w:p>
+    <w:p>
+      <w:r>
+        <w:rPr>
+          <w:rFonts w:ascii="Times New Roman" w:hAnsi="Times New Roman"/>
+          <w:b w:val="0"/>
+          <w:sz w:val="32"/>
+        </w:rPr>
+        <w:t xml:space="preserve">5.  Практическое задание № 16 </w:t>
+      </w:r>
+    </w:p>
+    <w:p>
+      <w:r>
+        <w:rPr>
+          <w:rFonts w:ascii="Times New Roman" w:hAnsi="Times New Roman"/>
+          <w:b w:val="0"/>
+          <w:sz w:val="32"/>
+        </w:rPr>
+        <w:t xml:space="preserve">6.  Практическое задание № 19 </w:t>
+      </w:r>
+    </w:p>
+    <w:p>
+      <w:r>
+        <w:rPr>
+          <w:rFonts w:ascii="Times New Roman" w:hAnsi="Times New Roman"/>
+          <w:b w:val="0"/>
+          <w:sz w:val="32"/>
+        </w:rPr>
+        <w:t>7.  Практическое задание № 31</w:t>
+      </w:r>
+    </w:p>
+    <w:p>
+      <w:pPr>
+        <w:jc w:val="center"/>
+      </w:pPr>
+      <w:r>
+        <w:br/>
+      </w:r>
+      <w:r>
+        <w:rPr>
+          <w:rFonts w:ascii="Times New Roman" w:hAnsi="Times New Roman"/>
+          <w:b/>
+          <w:sz w:val="30"/>
+        </w:rPr>
+        <w:t>Вопросы</w:t>
+      </w:r>
+    </w:p>
+    <w:p>
+      <w:r>
+        <w:rPr>
+          <w:rFonts w:ascii="Times New Roman" w:hAnsi="Times New Roman"/>
+          <w:b w:val="0"/>
+          <w:sz w:val="32"/>
+        </w:rPr>
+        <w:t>1.  Логические основы элементной базы (основные понятия): логический элемент, таблица истинности.</w:t>
+      </w:r>
+    </w:p>
+    <w:p>
+      <w:r>
+        <w:rPr>
+          <w:rFonts w:ascii="Times New Roman" w:hAnsi="Times New Roman"/>
+          <w:b w:val="0"/>
+          <w:sz w:val="32"/>
+        </w:rPr>
+        <w:t>2.  Периферийные устройства компьютера.</w:t>
+      </w:r>
+    </w:p>
+    <w:p>
+      <w:r>
+        <w:rPr>
+          <w:rFonts w:ascii="Times New Roman" w:hAnsi="Times New Roman"/>
+          <w:b w:val="0"/>
+          <w:sz w:val="32"/>
+        </w:rPr>
+        <w:t>3.  Энергозависимая память (ОЗУ, SRAM, DRAM).</w:t>
+      </w:r>
+    </w:p>
+    <w:p>
+      <w:r>
+        <w:rPr>
+          <w:rFonts w:ascii="Times New Roman" w:hAnsi="Times New Roman"/>
+          <w:b w:val="0"/>
+          <w:sz w:val="32"/>
+        </w:rPr>
+        <w:t>4.  Процессор: безопасный криптопроцессор.</w:t>
+      </w:r>
+    </w:p>
+    <w:p>
+      <w:r>
+        <w:rPr>
+          <w:rFonts w:ascii="Times New Roman" w:hAnsi="Times New Roman"/>
+          <w:b w:val="0"/>
+          <w:sz w:val="32"/>
+        </w:rPr>
+        <w:t xml:space="preserve">5.  Практическое задание № 3 </w:t>
+      </w:r>
+    </w:p>
+    <w:p>
+      <w:r>
+        <w:rPr>
+          <w:rFonts w:ascii="Times New Roman" w:hAnsi="Times New Roman"/>
+          <w:b w:val="0"/>
+          <w:sz w:val="32"/>
+        </w:rPr>
+        <w:t xml:space="preserve">6.  Практическое задание № 27 </w:t>
+      </w:r>
+    </w:p>
+    <w:p>
+      <w:r>
+        <w:rPr>
+          <w:rFonts w:ascii="Times New Roman" w:hAnsi="Times New Roman"/>
+          <w:b w:val="0"/>
+          <w:sz w:val="32"/>
+        </w:rPr>
+        <w:t>7.  Практическое задание № 34</w:t>
+      </w:r>
+    </w:p>
+    <w:p>
+      <w:pPr>
+        <w:jc w:val="center"/>
+      </w:pPr>
+      <w:r>
+        <w:br/>
+      </w:r>
+      <w:r>
+        <w:rPr>
+          <w:rFonts w:ascii="Times New Roman" w:hAnsi="Times New Roman"/>
+          <w:b/>
+          <w:sz w:val="30"/>
+        </w:rPr>
+        <w:t>Вопросы</w:t>
+      </w:r>
+    </w:p>
+    <w:p>
+      <w:r>
+        <w:rPr>
+          <w:rFonts w:ascii="Times New Roman" w:hAnsi="Times New Roman"/>
+          <w:b w:val="0"/>
+          <w:sz w:val="32"/>
+        </w:rPr>
+        <w:t>1.  Основные понятия информатики (документированная информация, электронное сообщение, компьютеризация, телекоммуникации).</w:t>
+      </w:r>
+    </w:p>
+    <w:p>
+      <w:r>
+        <w:rPr>
+          <w:rFonts w:ascii="Times New Roman" w:hAnsi="Times New Roman"/>
+          <w:b w:val="0"/>
+          <w:sz w:val="32"/>
+        </w:rPr>
+        <w:t>2.  Логические основы элементной базы (основные понятия): алгебра логики, логическая функция, логическая переменная.</w:t>
+      </w:r>
+    </w:p>
+    <w:p>
+      <w:r>
+        <w:rPr>
+          <w:rFonts w:ascii="Times New Roman" w:hAnsi="Times New Roman"/>
+          <w:b w:val="0"/>
+          <w:sz w:val="32"/>
+        </w:rPr>
+        <w:t>3.  Общие понятия о базах данных: функции и задачи.</w:t>
+      </w:r>
+    </w:p>
+    <w:p>
+      <w:r>
+        <w:rPr>
+          <w:rFonts w:ascii="Times New Roman" w:hAnsi="Times New Roman"/>
+          <w:b w:val="0"/>
+          <w:sz w:val="32"/>
+        </w:rPr>
+        <w:t>4.  Сетевые базы данных: достоинства и недостатки.</w:t>
+      </w:r>
+    </w:p>
+    <w:p>
+      <w:r>
+        <w:rPr>
+          <w:rFonts w:ascii="Times New Roman" w:hAnsi="Times New Roman"/>
+          <w:b w:val="0"/>
+          <w:sz w:val="32"/>
+        </w:rPr>
+        <w:t xml:space="preserve">5.  Практическое задание № 18 </w:t>
+      </w:r>
+    </w:p>
+    <w:p>
+      <w:r>
+        <w:rPr>
+          <w:rFonts w:ascii="Times New Roman" w:hAnsi="Times New Roman"/>
+          <w:b w:val="0"/>
+          <w:sz w:val="32"/>
+        </w:rPr>
+        <w:t xml:space="preserve">6.  Практическое задание № 21 </w:t>
+      </w:r>
+    </w:p>
+    <w:p>
+      <w:r>
+        <w:rPr>
+          <w:rFonts w:ascii="Times New Roman" w:hAnsi="Times New Roman"/>
+          <w:b w:val="0"/>
+          <w:sz w:val="32"/>
+        </w:rPr>
+        <w:t>7.  Практическое задание № 33</w:t>
+      </w:r>
+    </w:p>
+    <w:p>
+      <w:pPr>
+        <w:jc w:val="center"/>
+      </w:pPr>
+      <w:r>
+        <w:br/>
+      </w:r>
+      <w:r>
+        <w:rPr>
+          <w:rFonts w:ascii="Times New Roman" w:hAnsi="Times New Roman"/>
+          <w:b/>
+          <w:sz w:val="30"/>
+        </w:rPr>
+        <w:t>Вопросы</w:t>
+      </w:r>
+    </w:p>
+    <w:p>
+      <w:r>
+        <w:rPr>
+          <w:rFonts w:ascii="Times New Roman" w:hAnsi="Times New Roman"/>
+          <w:b w:val="0"/>
+          <w:sz w:val="32"/>
+        </w:rPr>
+        <w:t>1.  Кодирование и представление звуковой информации: способы представления звука.</w:t>
+      </w:r>
+    </w:p>
+    <w:p>
+      <w:r>
+        <w:rPr>
+          <w:rFonts w:ascii="Times New Roman" w:hAnsi="Times New Roman"/>
+          <w:b w:val="0"/>
+          <w:sz w:val="32"/>
+        </w:rPr>
+        <w:t>2.  Логические основы устройства ЭВМ: сумматор, классификация сумматоров.</w:t>
+      </w:r>
+    </w:p>
+    <w:p>
+      <w:r>
+        <w:rPr>
+          <w:rFonts w:ascii="Times New Roman" w:hAnsi="Times New Roman"/>
+          <w:b w:val="0"/>
+          <w:sz w:val="32"/>
+        </w:rPr>
+        <w:t>3.  Внешние шины: назначение, классификация.</w:t>
+      </w:r>
+    </w:p>
+    <w:p>
+      <w:r>
+        <w:rPr>
+          <w:rFonts w:ascii="Times New Roman" w:hAnsi="Times New Roman"/>
+          <w:b w:val="0"/>
+          <w:sz w:val="32"/>
+        </w:rPr>
+        <w:t>4.  Нормализация отношений.</w:t>
+      </w:r>
+    </w:p>
+    <w:p>
+      <w:r>
+        <w:rPr>
+          <w:rFonts w:ascii="Times New Roman" w:hAnsi="Times New Roman"/>
+          <w:b w:val="0"/>
+          <w:sz w:val="32"/>
+        </w:rPr>
+        <w:t xml:space="preserve">5.  Практическое задание № 4 </w:t>
+      </w:r>
+    </w:p>
+    <w:p>
+      <w:r>
+        <w:rPr>
+          <w:rFonts w:ascii="Times New Roman" w:hAnsi="Times New Roman"/>
+          <w:b w:val="0"/>
+          <w:sz w:val="32"/>
+        </w:rPr>
+        <w:t xml:space="preserve">6.  Практическое задание № 26 </w:t>
+      </w:r>
+    </w:p>
+    <w:p>
+      <w:r>
+        <w:rPr>
+          <w:rFonts w:ascii="Times New Roman" w:hAnsi="Times New Roman"/>
+          <w:b w:val="0"/>
+          <w:sz w:val="32"/>
+        </w:rPr>
+        <w:t>7.  Практическое задание № 35</w:t>
+      </w:r>
+    </w:p>
+    <w:p>
+      <w:pPr>
+        <w:jc w:val="center"/>
+      </w:pPr>
+      <w:r>
+        <w:br/>
+      </w:r>
+      <w:r>
+        <w:rPr>
+          <w:rFonts w:ascii="Times New Roman" w:hAnsi="Times New Roman"/>
+          <w:b/>
+          <w:sz w:val="30"/>
+        </w:rPr>
+        <w:t>Вопросы</w:t>
+      </w:r>
+    </w:p>
+    <w:p>
+      <w:r>
+        <w:rPr>
+          <w:rFonts w:ascii="Times New Roman" w:hAnsi="Times New Roman"/>
+          <w:b w:val="0"/>
+          <w:sz w:val="32"/>
+        </w:rPr>
+        <w:t>1.  Кодирование и представление графической информации: фрактальная графика, достоинства и недостатки.</w:t>
+      </w:r>
+    </w:p>
+    <w:p>
+      <w:r>
+        <w:rPr>
+          <w:rFonts w:ascii="Times New Roman" w:hAnsi="Times New Roman"/>
+          <w:b w:val="0"/>
+          <w:sz w:val="32"/>
+        </w:rPr>
+        <w:t>2.  Операционная система Windows (достоинства и недостатки).</w:t>
+      </w:r>
+    </w:p>
+    <w:p>
+      <w:r>
+        <w:rPr>
+          <w:rFonts w:ascii="Times New Roman" w:hAnsi="Times New Roman"/>
+          <w:b w:val="0"/>
+          <w:sz w:val="32"/>
+        </w:rPr>
+        <w:t>3.  Операционная система Astra Linux.</w:t>
+      </w:r>
+    </w:p>
+    <w:p>
+      <w:r>
+        <w:rPr>
+          <w:rFonts w:ascii="Times New Roman" w:hAnsi="Times New Roman"/>
+          <w:b w:val="0"/>
+          <w:sz w:val="32"/>
+        </w:rPr>
+        <w:t>4.  Общие понятия о базах данных: основные понятия и классификация.</w:t>
+      </w:r>
+    </w:p>
+    <w:p>
+      <w:r>
+        <w:rPr>
+          <w:rFonts w:ascii="Times New Roman" w:hAnsi="Times New Roman"/>
+          <w:b w:val="0"/>
+          <w:sz w:val="32"/>
+        </w:rPr>
+        <w:t xml:space="preserve">5.  Практическое задание № 20 </w:t>
+      </w:r>
+    </w:p>
+    <w:p>
+      <w:r>
+        <w:rPr>
+          <w:rFonts w:ascii="Times New Roman" w:hAnsi="Times New Roman"/>
+          <w:b w:val="0"/>
+          <w:sz w:val="32"/>
+        </w:rPr>
+        <w:t xml:space="preserve">6.  Практическое задание № 29 </w:t>
+      </w:r>
+    </w:p>
+    <w:p>
+      <w:r>
+        <w:rPr>
+          <w:rFonts w:ascii="Times New Roman" w:hAnsi="Times New Roman"/>
+          <w:b w:val="0"/>
+          <w:sz w:val="32"/>
+        </w:rPr>
+        <w:t>7.  Практическое задание № 36</w:t>
+      </w:r>
+    </w:p>
+    <w:p>
+      <w:pPr>
+        <w:jc w:val="center"/>
+      </w:pPr>
+      <w:r>
+        <w:br/>
+      </w:r>
+      <w:r>
+        <w:rPr>
+          <w:rFonts w:ascii="Times New Roman" w:hAnsi="Times New Roman"/>
+          <w:b/>
+          <w:sz w:val="30"/>
+        </w:rPr>
+        <w:t>Вопросы</w:t>
+      </w:r>
+    </w:p>
+    <w:p>
+      <w:r>
+        <w:rPr>
+          <w:rFonts w:ascii="Times New Roman" w:hAnsi="Times New Roman"/>
+          <w:b w:val="0"/>
+          <w:sz w:val="32"/>
+        </w:rPr>
+        <w:t>1.  Процессор: состав, архитектуры.</w:t>
+      </w:r>
+    </w:p>
+    <w:p>
+      <w:r>
+        <w:rPr>
+          <w:rFonts w:ascii="Times New Roman" w:hAnsi="Times New Roman"/>
+          <w:b w:val="0"/>
+          <w:sz w:val="32"/>
+        </w:rPr>
+        <w:t>2.  Системное программное обеспечение.</w:t>
+      </w:r>
+    </w:p>
+    <w:p>
+      <w:r>
+        <w:rPr>
+          <w:rFonts w:ascii="Times New Roman" w:hAnsi="Times New Roman"/>
+          <w:b w:val="0"/>
+          <w:sz w:val="32"/>
+        </w:rPr>
+        <w:t>3.  Общие понятия о базах данных: основные понятия и классификация.</w:t>
+      </w:r>
+    </w:p>
+    <w:p>
+      <w:r>
+        <w:rPr>
+          <w:rFonts w:ascii="Times New Roman" w:hAnsi="Times New Roman"/>
+          <w:b w:val="0"/>
+          <w:sz w:val="32"/>
+        </w:rPr>
+        <w:t>4.  Поиск информации в Internet.</w:t>
+      </w:r>
+    </w:p>
+    <w:p>
+      <w:r>
+        <w:rPr>
+          <w:rFonts w:ascii="Times New Roman" w:hAnsi="Times New Roman"/>
+          <w:b w:val="0"/>
+          <w:sz w:val="32"/>
+        </w:rPr>
+        <w:t xml:space="preserve">5.  Практическое задание № 23 </w:t>
+      </w:r>
+    </w:p>
+    <w:p>
+      <w:r>
+        <w:rPr>
+          <w:rFonts w:ascii="Times New Roman" w:hAnsi="Times New Roman"/>
+          <w:b w:val="0"/>
+          <w:sz w:val="32"/>
+        </w:rPr>
+        <w:t>6.  Практическое задание № 32</w:t>
+      </w:r>
+    </w:p>
+    <w:p>
+      <w:r>
+        <w:rPr>
+          <w:rFonts w:ascii="Times New Roman" w:hAnsi="Times New Roman"/>
+          <w:b w:val="0"/>
+          <w:sz w:val="32"/>
+        </w:rPr>
+        <w:t>7.  Практическое задание № 33</w:t>
+      </w:r>
+    </w:p>
+    <w:p>
+      <w:pPr>
+        <w:jc w:val="center"/>
+      </w:pPr>
+      <w:r>
+        <w:br/>
+      </w:r>
+      <w:r>
+        <w:rPr>
+          <w:rFonts w:ascii="Times New Roman" w:hAnsi="Times New Roman"/>
+          <w:b/>
+          <w:sz w:val="30"/>
+        </w:rPr>
+        <w:t>Вопросы</w:t>
+      </w:r>
+    </w:p>
+    <w:p>
+      <w:r>
+        <w:rPr>
+          <w:rFonts w:ascii="Times New Roman" w:hAnsi="Times New Roman"/>
+          <w:b w:val="0"/>
+          <w:sz w:val="32"/>
+        </w:rPr>
+        <w:t>1.  Кодирование и представление графической информации: растровая графика, достоинства и недостатки.</w:t>
+      </w:r>
+    </w:p>
+    <w:p>
+      <w:r>
+        <w:rPr>
+          <w:rFonts w:ascii="Times New Roman" w:hAnsi="Times New Roman"/>
+          <w:b w:val="0"/>
+          <w:sz w:val="32"/>
+        </w:rPr>
+        <w:t>2.  Гарвардская  архитектура: достоинства и недостатки.</w:t>
+      </w:r>
+    </w:p>
+    <w:p>
+      <w:r>
+        <w:rPr>
+          <w:rFonts w:ascii="Times New Roman" w:hAnsi="Times New Roman"/>
+          <w:b w:val="0"/>
+          <w:sz w:val="32"/>
+        </w:rPr>
+        <w:t>3.  Основные устройства компьютера.</w:t>
+      </w:r>
+    </w:p>
+    <w:p>
+      <w:r>
+        <w:rPr>
+          <w:rFonts w:ascii="Times New Roman" w:hAnsi="Times New Roman"/>
+          <w:b w:val="0"/>
+          <w:sz w:val="32"/>
+        </w:rPr>
+        <w:t>4.  Внешние шины: назначение, классификация.</w:t>
+      </w:r>
+    </w:p>
+    <w:p>
+      <w:r>
+        <w:rPr>
+          <w:rFonts w:ascii="Times New Roman" w:hAnsi="Times New Roman"/>
+          <w:b w:val="0"/>
+          <w:sz w:val="32"/>
+        </w:rPr>
+        <w:t xml:space="preserve">5.  Практическое задание № 5 </w:t>
+      </w:r>
+    </w:p>
+    <w:p>
+      <w:r>
+        <w:rPr>
+          <w:rFonts w:ascii="Times New Roman" w:hAnsi="Times New Roman"/>
+          <w:b w:val="0"/>
+          <w:sz w:val="32"/>
+        </w:rPr>
+        <w:t xml:space="preserve">6.  Практическое задание № 14 </w:t>
+      </w:r>
+    </w:p>
+    <w:p>
+      <w:r>
+        <w:rPr>
+          <w:rFonts w:ascii="Times New Roman" w:hAnsi="Times New Roman"/>
+          <w:b w:val="0"/>
+          <w:sz w:val="32"/>
+        </w:rPr>
+        <w:t>7.  Практическое задание № 37</w:t>
+      </w:r>
+    </w:p>
+    <w:p>
+      <w:pPr>
+        <w:jc w:val="center"/>
+      </w:pPr>
+      <w:r>
+        <w:br/>
+      </w:r>
+      <w:r>
+        <w:rPr>
+          <w:rFonts w:ascii="Times New Roman" w:hAnsi="Times New Roman"/>
+          <w:b/>
+          <w:sz w:val="30"/>
+        </w:rPr>
+        <w:t>Вопросы</w:t>
+      </w:r>
+    </w:p>
+    <w:p>
+      <w:r>
+        <w:rPr>
+          <w:rFonts w:ascii="Times New Roman" w:hAnsi="Times New Roman"/>
+          <w:b w:val="0"/>
+          <w:sz w:val="32"/>
+        </w:rPr>
+        <w:t>1.  Логические основы устройства ЭВМ: триггеры и регистры, классификация.</w:t>
+      </w:r>
+    </w:p>
+    <w:p>
+      <w:r>
+        <w:rPr>
+          <w:rFonts w:ascii="Times New Roman" w:hAnsi="Times New Roman"/>
+          <w:b w:val="0"/>
+          <w:sz w:val="32"/>
+        </w:rPr>
+        <w:t>2.  Понятие архитектуры и структуры компьютера.</w:t>
+      </w:r>
+    </w:p>
+    <w:p>
+      <w:r>
+        <w:rPr>
+          <w:rFonts w:ascii="Times New Roman" w:hAnsi="Times New Roman"/>
+          <w:b w:val="0"/>
+          <w:sz w:val="32"/>
+        </w:rPr>
+        <w:t>3.  Нормализация отношений.</w:t>
+      </w:r>
+    </w:p>
+    <w:p>
+      <w:r>
+        <w:rPr>
+          <w:rFonts w:ascii="Times New Roman" w:hAnsi="Times New Roman"/>
+          <w:b w:val="0"/>
+          <w:sz w:val="32"/>
+        </w:rPr>
+        <w:t>4.  Социальные медиа-ресурсы сети Интернет как новая информационная технология. Основные угрозы.</w:t>
+      </w:r>
+    </w:p>
+    <w:p>
+      <w:r>
+        <w:rPr>
+          <w:rFonts w:ascii="Times New Roman" w:hAnsi="Times New Roman"/>
+          <w:b w:val="0"/>
+          <w:sz w:val="32"/>
+        </w:rPr>
+        <w:t>5.  Практическое задание № 9</w:t>
+      </w:r>
+    </w:p>
+    <w:p>
+      <w:r>
+        <w:rPr>
+          <w:rFonts w:ascii="Times New Roman" w:hAnsi="Times New Roman"/>
+          <w:b w:val="0"/>
+          <w:sz w:val="32"/>
+        </w:rPr>
+        <w:t xml:space="preserve">6.  Практическое задание № 16 </w:t>
+      </w:r>
+    </w:p>
+    <w:p>
+      <w:r>
+        <w:rPr>
+          <w:rFonts w:ascii="Times New Roman" w:hAnsi="Times New Roman"/>
+          <w:b w:val="0"/>
+          <w:sz w:val="32"/>
+        </w:rPr>
+        <w:t>7.  Практическое задание № 40</w:t>
+      </w:r>
+    </w:p>
+    <w:p>
+      <w:pPr>
+        <w:jc w:val="center"/>
+      </w:pPr>
+      <w:r>
+        <w:br/>
+      </w:r>
+      <w:r>
+        <w:rPr>
+          <w:rFonts w:ascii="Times New Roman" w:hAnsi="Times New Roman"/>
+          <w:b/>
+          <w:sz w:val="30"/>
+        </w:rPr>
+        <w:t>Вопросы</w:t>
+      </w:r>
+    </w:p>
+    <w:p>
+      <w:r>
+        <w:rPr>
+          <w:rFonts w:ascii="Times New Roman" w:hAnsi="Times New Roman"/>
+          <w:b w:val="0"/>
+          <w:sz w:val="32"/>
+        </w:rPr>
+        <w:t>1.  История развития вычислительной техники. Поколения ЭВМ.</w:t>
+      </w:r>
+    </w:p>
+    <w:p>
+      <w:r>
+        <w:rPr>
+          <w:rFonts w:ascii="Times New Roman" w:hAnsi="Times New Roman"/>
+          <w:b w:val="0"/>
+          <w:sz w:val="32"/>
+        </w:rPr>
+        <w:t>2.  Энергонезависимая память.</w:t>
+      </w:r>
+    </w:p>
+    <w:p>
+      <w:r>
+        <w:rPr>
+          <w:rFonts w:ascii="Times New Roman" w:hAnsi="Times New Roman"/>
+          <w:b w:val="0"/>
+          <w:sz w:val="32"/>
+        </w:rPr>
+        <w:t>3.  Операционные системы: основные компоненты, классификация.</w:t>
+      </w:r>
+    </w:p>
+    <w:p>
+      <w:r>
+        <w:rPr>
+          <w:rFonts w:ascii="Times New Roman" w:hAnsi="Times New Roman"/>
+          <w:b w:val="0"/>
+          <w:sz w:val="32"/>
+        </w:rPr>
+        <w:t>4.  Файловые системы: основные понятия и классификация.</w:t>
+      </w:r>
+    </w:p>
+    <w:p>
+      <w:r>
+        <w:rPr>
+          <w:rFonts w:ascii="Times New Roman" w:hAnsi="Times New Roman"/>
+          <w:b w:val="0"/>
+          <w:sz w:val="32"/>
+        </w:rPr>
+        <w:t xml:space="preserve">5.  Практическое задание № 3 </w:t>
+      </w:r>
+    </w:p>
+    <w:p>
+      <w:r>
+        <w:rPr>
+          <w:rFonts w:ascii="Times New Roman" w:hAnsi="Times New Roman"/>
+          <w:b w:val="0"/>
+          <w:sz w:val="32"/>
+        </w:rPr>
+        <w:t xml:space="preserve">6.  Практическое задание № 17 </w:t>
+      </w:r>
+    </w:p>
+    <w:p>
+      <w:r>
+        <w:rPr>
+          <w:rFonts w:ascii="Times New Roman" w:hAnsi="Times New Roman"/>
+          <w:b w:val="0"/>
+          <w:sz w:val="32"/>
+        </w:rPr>
+        <w:t>7.  Практическое задание № 31</w:t>
+      </w:r>
+    </w:p>
+    <w:p>
+      <w:pPr>
+        <w:jc w:val="center"/>
+      </w:pPr>
+      <w:r>
+        <w:br/>
+      </w:r>
+      <w:r>
+        <w:rPr>
+          <w:rFonts w:ascii="Times New Roman" w:hAnsi="Times New Roman"/>
+          <w:b/>
+          <w:sz w:val="30"/>
+        </w:rPr>
+        <w:t>Вопросы</w:t>
+      </w:r>
+    </w:p>
+    <w:p>
+      <w:r>
+        <w:rPr>
+          <w:rFonts w:ascii="Times New Roman" w:hAnsi="Times New Roman"/>
+          <w:b w:val="0"/>
+          <w:sz w:val="32"/>
+        </w:rPr>
+        <w:t>1.  Кодирование и представление звуковой информации: основные понятия (звуковая волна, громкость звука, высота и скорость звука).</w:t>
+      </w:r>
+    </w:p>
+    <w:p>
+      <w:r>
+        <w:rPr>
+          <w:rFonts w:ascii="Times New Roman" w:hAnsi="Times New Roman"/>
+          <w:b w:val="0"/>
+          <w:sz w:val="32"/>
+        </w:rPr>
+        <w:t>2.  Периферийные устройства компьютера.</w:t>
+      </w:r>
+    </w:p>
+    <w:p>
+      <w:r>
+        <w:rPr>
+          <w:rFonts w:ascii="Times New Roman" w:hAnsi="Times New Roman"/>
+          <w:b w:val="0"/>
+          <w:sz w:val="32"/>
+        </w:rPr>
+        <w:t>3.  Процессор: назначение, задачи и функции.</w:t>
+      </w:r>
+    </w:p>
+    <w:p>
+      <w:r>
+        <w:rPr>
+          <w:rFonts w:ascii="Times New Roman" w:hAnsi="Times New Roman"/>
+          <w:b w:val="0"/>
+          <w:sz w:val="32"/>
+        </w:rPr>
+        <w:t>4.  Периферийные устройства. Устройства вывода данных.</w:t>
+      </w:r>
+    </w:p>
+    <w:p>
+      <w:r>
+        <w:rPr>
+          <w:rFonts w:ascii="Times New Roman" w:hAnsi="Times New Roman"/>
+          <w:b w:val="0"/>
+          <w:sz w:val="32"/>
+        </w:rPr>
+        <w:t xml:space="preserve">5.  Практическое задание № 8 </w:t>
+      </w:r>
+    </w:p>
+    <w:p>
+      <w:r>
+        <w:rPr>
+          <w:rFonts w:ascii="Times New Roman" w:hAnsi="Times New Roman"/>
+          <w:b w:val="0"/>
+          <w:sz w:val="32"/>
+        </w:rPr>
+        <w:t xml:space="preserve">6.  Практическое задание № 10 </w:t>
+      </w:r>
+    </w:p>
+    <w:p>
+      <w:r>
+        <w:rPr>
+          <w:rFonts w:ascii="Times New Roman" w:hAnsi="Times New Roman"/>
+          <w:b w:val="0"/>
+          <w:sz w:val="32"/>
+        </w:rPr>
+        <w:t xml:space="preserve">7.  Практическое задание № 24 </w:t>
+      </w:r>
+    </w:p>
+    <w:p>
+      <w:pPr>
+        <w:jc w:val="center"/>
+      </w:pPr>
+      <w:r>
+        <w:br/>
+      </w:r>
+      <w:r>
+        <w:rPr>
+          <w:rFonts w:ascii="Times New Roman" w:hAnsi="Times New Roman"/>
+          <w:b/>
+          <w:sz w:val="30"/>
+        </w:rPr>
+        <w:t>Вопросы</w:t>
+      </w:r>
+    </w:p>
+    <w:p>
+      <w:r>
+        <w:rPr>
+          <w:rFonts w:ascii="Times New Roman" w:hAnsi="Times New Roman"/>
+          <w:b w:val="0"/>
+          <w:sz w:val="32"/>
+        </w:rPr>
+        <w:t>1.  Операционные системы: определение, назначение и функции.</w:t>
       </w:r>
     </w:p>
     <w:p>
@@ -42,7 +1593,7 @@
           <w:b w:val="0"/>
           <w:sz w:val="32"/>
         </w:rPr>
-        <w:t>3.  Кодирование и представление графической информации: растровая графика, достоинства и недостатки.</w:t>
+        <w:t>3.  Алгоритм и его формальное исполнение.</w:t>
       </w:r>
     </w:p>
     <w:p>
@@ -52,7 +1603,7 @@
           <w:b w:val="0"/>
           <w:sz w:val="32"/>
         </w:rPr>
-        <w:t>4.  Кодирование и представление графической информации: виды компьютерной графики (примеры).</w:t>
+        <w:t>4.  Общие понятия о базах данных: функции и задачи.</w:t>
       </w:r>
     </w:p>
     <w:p>
@@ -62,7 +1613,7 @@
           <w:b w:val="0"/>
           <w:sz w:val="32"/>
         </w:rPr>
-        <w:t xml:space="preserve">5.  Задание № 14 </w:t>
+        <w:t xml:space="preserve">5.  Практическое задание № 19 </w:t>
       </w:r>
     </w:p>
     <w:p>
@@ -72,7 +1623,7 @@
           <w:b w:val="0"/>
           <w:sz w:val="32"/>
         </w:rPr>
-        <w:t>6.  Задание № 31</w:t>
+        <w:t xml:space="preserve">6.  Практическое задание № 21 </w:t>
       </w:r>
     </w:p>
     <w:p>
@@ -82,13 +1633,16 @@
           <w:b w:val="0"/>
           <w:sz w:val="32"/>
         </w:rPr>
-        <w:t xml:space="preserve">7.  Задание № 27 </w:t>
+        <w:t xml:space="preserve">7.  Практическое задание № 22 </w:t>
       </w:r>
     </w:p>
     <w:p>
       <w:pPr>
         <w:jc w:val="center"/>
       </w:pPr>
+      <w:r>
+        <w:br/>
+      </w:r>
       <w:r>
         <w:rPr>
           <w:rFonts w:ascii="Times New Roman" w:hAnsi="Times New Roman"/>
@@ -105,7 +1659,7 @@
           <w:b w:val="0"/>
           <w:sz w:val="32"/>
         </w:rPr>
-        <w:t>1.  Поиск информации в Internet.</w:t>
+        <w:t>1.  Принстонская архитектура: достоинства и недостатки.</w:t>
       </w:r>
     </w:p>
     <w:p>
@@ -115,7 +1669,7 @@
           <w:b w:val="0"/>
           <w:sz w:val="32"/>
         </w:rPr>
-        <w:t>2.  Периферийные устройства компьютера.</w:t>
+        <w:t>2.  Классификация программного обеспечения.</w:t>
       </w:r>
     </w:p>
     <w:p>
@@ -125,7 +1679,7 @@
           <w:b w:val="0"/>
           <w:sz w:val="32"/>
         </w:rPr>
-        <w:t>3.  Основные понятия информатики (информатика, информация, свойства информации, разделы информатики).</w:t>
+        <w:t>3.   Способы записи алгоритмов (Словесная запись. Псевдокоды. Языки программирования).</w:t>
       </w:r>
     </w:p>
     <w:p>
@@ -135,7 +1689,7 @@
           <w:b w:val="0"/>
           <w:sz w:val="32"/>
         </w:rPr>
-        <w:t>4.  Расчет объёма информации, передаваемой по каналам связи.</w:t>
+        <w:t>4.  Языки программирования: основные понятия и классификация.</w:t>
       </w:r>
     </w:p>
     <w:p>
@@ -145,7 +1699,7 @@
           <w:b w:val="0"/>
           <w:sz w:val="32"/>
         </w:rPr>
-        <w:t>5.  Задание № 38</w:t>
+        <w:t xml:space="preserve">5.  Практическое задание № 4 </w:t>
       </w:r>
     </w:p>
     <w:p>
@@ -155,7 +1709,7 @@
           <w:b w:val="0"/>
           <w:sz w:val="32"/>
         </w:rPr>
-        <w:t xml:space="preserve">6.  Задание № 22 </w:t>
+        <w:t xml:space="preserve">6.  Практическое задание № 7 </w:t>
       </w:r>
     </w:p>
     <w:p>
@@ -165,13 +1719,16 @@
           <w:b w:val="0"/>
           <w:sz w:val="32"/>
         </w:rPr>
-        <w:t xml:space="preserve">7.  Задание № 23 </w:t>
+        <w:t xml:space="preserve">7.  Практическое задание № 30 </w:t>
       </w:r>
     </w:p>
     <w:p>
       <w:pPr>
         <w:jc w:val="center"/>
       </w:pPr>
+      <w:r>
+        <w:br/>
+      </w:r>
       <w:r>
         <w:rPr>
           <w:rFonts w:ascii="Times New Roman" w:hAnsi="Times New Roman"/>
@@ -188,7 +1745,7 @@
           <w:b w:val="0"/>
           <w:sz w:val="32"/>
         </w:rPr>
-        <w:t>1.  Операционная система Astra Linux.</w:t>
+        <w:t>1.  Логические основы элементной базы (основные понятия): логический элемент, таблица истинности.</w:t>
       </w:r>
     </w:p>
     <w:p>
@@ -198,7 +1755,7 @@
           <w:b w:val="0"/>
           <w:sz w:val="32"/>
         </w:rPr>
-        <w:t>2.  Интернет. Поисковые сервисы.</w:t>
+        <w:t>2.  Иерархическая структура памяти.</w:t>
       </w:r>
     </w:p>
     <w:p>
@@ -208,7 +1765,7 @@
           <w:b w:val="0"/>
           <w:sz w:val="32"/>
         </w:rPr>
-        <w:t>3.  Основные понятия информатики (информационный ресурс, информатизация, информатизация общества, объект информатизации).</w:t>
+        <w:t>3.  Процессор: основные параметры (характеристики).</w:t>
       </w:r>
     </w:p>
     <w:p>
@@ -218,7 +1775,7 @@
           <w:b w:val="0"/>
           <w:sz w:val="32"/>
         </w:rPr>
-        <w:t>4.  Гарвардская  архитектура: достоинства и недостатки.</w:t>
+        <w:t>4.  Операционная система Astra Linux.</w:t>
       </w:r>
     </w:p>
     <w:p>
@@ -228,7 +1785,7 @@
           <w:b w:val="0"/>
           <w:sz w:val="32"/>
         </w:rPr>
-        <w:t>5.  Задание № 39</w:t>
+        <w:t xml:space="preserve">5.  Практическое задание № 1 </w:t>
       </w:r>
     </w:p>
     <w:p>
@@ -238,7 +1795,7 @@
           <w:b w:val="0"/>
           <w:sz w:val="32"/>
         </w:rPr>
-        <w:t xml:space="preserve">6.  Задание № 24 </w:t>
+        <w:t xml:space="preserve">6.  Практическое задание № 15 </w:t>
       </w:r>
     </w:p>
     <w:p>
@@ -248,13 +1805,16 @@
           <w:b w:val="0"/>
           <w:sz w:val="32"/>
         </w:rPr>
-        <w:t xml:space="preserve">7.  Задание № 11 </w:t>
+        <w:t>7.  Практическое задание № 34</w:t>
       </w:r>
     </w:p>
     <w:p>
       <w:pPr>
         <w:jc w:val="center"/>
       </w:pPr>
+      <w:r>
+        <w:br/>
+      </w:r>
       <w:r>
         <w:rPr>
           <w:rFonts w:ascii="Times New Roman" w:hAnsi="Times New Roman"/>
@@ -271,7 +1831,7 @@
           <w:b w:val="0"/>
           <w:sz w:val="32"/>
         </w:rPr>
-        <w:t>1.  Логические основы элементной базы (основные понятия): логический элемент, таблица истинности.</w:t>
+        <w:t>1.  Основные понятия информатики (документированная информация, электронное сообщение, компьютеризация, телекоммуникации).</w:t>
       </w:r>
     </w:p>
     <w:p>
@@ -281,7 +1841,7 @@
           <w:b w:val="0"/>
           <w:sz w:val="32"/>
         </w:rPr>
-        <w:t>2.  Базовое программное обеспечение.</w:t>
+        <w:t>2.  Операционная система Windows (достоинства и недостатки).</w:t>
       </w:r>
     </w:p>
     <w:p>
@@ -291,7 +1851,7 @@
           <w:b w:val="0"/>
           <w:sz w:val="32"/>
         </w:rPr>
-        <w:t>3.  Иерархические базы данных: достоинства и недостатки.</w:t>
+        <w:t>3.  Способы записи алгоритмов (Блок-схемы).</w:t>
       </w:r>
     </w:p>
     <w:p>
@@ -301,7 +1861,7 @@
           <w:b w:val="0"/>
           <w:sz w:val="32"/>
         </w:rPr>
-        <w:t>4.  Принстонская архитектура: достоинства и недостатки.</w:t>
+        <w:t>4.  Элементы искусственного интеллекта: нейрокомпьютеры.</w:t>
       </w:r>
     </w:p>
     <w:p>
@@ -311,7 +1871,7 @@
           <w:b w:val="0"/>
           <w:sz w:val="32"/>
         </w:rPr>
-        <w:t xml:space="preserve">5.  Задание № 16 </w:t>
+        <w:t xml:space="preserve">5.  Практическое задание № 2 </w:t>
       </w:r>
     </w:p>
     <w:p>
@@ -321,7 +1881,7 @@
           <w:b w:val="0"/>
           <w:sz w:val="32"/>
         </w:rPr>
-        <w:t>6.  Задание № 32</w:t>
+        <w:t xml:space="preserve">6.  Практическое задание № 11 </w:t>
       </w:r>
     </w:p>
     <w:p>
@@ -331,13 +1891,16 @@
           <w:b w:val="0"/>
           <w:sz w:val="32"/>
         </w:rPr>
-        <w:t xml:space="preserve">7.  Задание № 25 </w:t>
+        <w:t xml:space="preserve">7.  Практическое задание № 28 </w:t>
       </w:r>
     </w:p>
     <w:p>
       <w:pPr>
         <w:jc w:val="center"/>
       </w:pPr>
+      <w:r>
+        <w:br/>
+      </w:r>
       <w:r>
         <w:rPr>
           <w:rFonts w:ascii="Times New Roman" w:hAnsi="Times New Roman"/>
@@ -354,7 +1917,7 @@
           <w:b w:val="0"/>
           <w:sz w:val="32"/>
         </w:rPr>
-        <w:t>1.  Процессор: безопасный криптопроцессор.</w:t>
+        <w:t>1.  Классификация и типы ЭВМ.</w:t>
       </w:r>
     </w:p>
     <w:p>
@@ -364,7 +1927,7 @@
           <w:b w:val="0"/>
           <w:sz w:val="32"/>
         </w:rPr>
-        <w:t>2.  Принципы фон Неймана (принципы функционирования ЭВМ).</w:t>
+        <w:t>2.  Кодирование и представления текстовой информации: системы кодировок.</w:t>
       </w:r>
     </w:p>
     <w:p>
@@ -374,7 +1937,7 @@
           <w:b w:val="0"/>
           <w:sz w:val="32"/>
         </w:rPr>
-        <w:t>3.  Энергонезависимая память.</w:t>
+        <w:t>3.  Файловая система FAT: особенности, достоинства и недостатки.</w:t>
       </w:r>
     </w:p>
     <w:p>
@@ -384,7 +1947,7 @@
           <w:b w:val="0"/>
           <w:sz w:val="32"/>
         </w:rPr>
-        <w:t>4.  Периферийные устройства. Устройства вывода данных.</w:t>
+        <w:t>4.  Реляционные базы данных: достоинства и недостатки.</w:t>
       </w:r>
     </w:p>
     <w:p>
@@ -394,7 +1957,7 @@
           <w:b w:val="0"/>
           <w:sz w:val="32"/>
         </w:rPr>
-        <w:t xml:space="preserve">5.  Задание № 30 </w:t>
+        <w:t xml:space="preserve">5.  Практическое задание № 12 </w:t>
       </w:r>
     </w:p>
     <w:p>
@@ -404,7 +1967,7 @@
           <w:b w:val="0"/>
           <w:sz w:val="32"/>
         </w:rPr>
-        <w:t>6.  Задание № 33</w:t>
+        <w:t xml:space="preserve">6.  Практическое задание № 13 </w:t>
       </w:r>
     </w:p>
     <w:p>
@@ -414,13 +1977,16 @@
           <w:b w:val="0"/>
           <w:sz w:val="32"/>
         </w:rPr>
-        <w:t xml:space="preserve">7.  Задание № 4 </w:t>
+        <w:t>7.  Практическое задание № 39</w:t>
       </w:r>
     </w:p>
     <w:p>
       <w:pPr>
         <w:jc w:val="center"/>
       </w:pPr>
+      <w:r>
+        <w:br/>
+      </w:r>
       <w:r>
         <w:rPr>
           <w:rFonts w:ascii="Times New Roman" w:hAnsi="Times New Roman"/>
@@ -437,7 +2003,7 @@
           <w:b w:val="0"/>
           <w:sz w:val="32"/>
         </w:rPr>
-        <w:t>1.  Логические основы устройства ЭВМ: триггеры и регистры, классификация.</w:t>
+        <w:t>1.  Основные понятия информатики (информационный объем информации, измерение информации).</w:t>
       </w:r>
     </w:p>
     <w:p>
@@ -447,7 +2013,7 @@
           <w:b w:val="0"/>
           <w:sz w:val="32"/>
         </w:rPr>
-        <w:t>2.  Нормализация отношений.</w:t>
+        <w:t>2.  Информационные системы: определение, структура и свойства.</w:t>
       </w:r>
     </w:p>
     <w:p>
@@ -457,7 +2023,7 @@
           <w:b w:val="0"/>
           <w:sz w:val="32"/>
         </w:rPr>
-        <w:t>3.  Кодирование и представление звуковой информации: основные понятия (звуковая волна, громкость звука, высота и скорость звука).</w:t>
+        <w:t>3.  Система счисления. Правила перевода чисел из одной системы счисления в другую.</w:t>
       </w:r>
     </w:p>
     <w:p>
@@ -467,7 +2033,7 @@
           <w:b w:val="0"/>
           <w:sz w:val="32"/>
         </w:rPr>
-        <w:t>4.  Логические основы элементной базы: логический элемент и виды.</w:t>
+        <w:t>4.  Логические основы элементной базы (основные понятия): алгебра логики, логическая функция, логическая переменная.</w:t>
       </w:r>
     </w:p>
     <w:p>
@@ -477,7 +2043,7 @@
           <w:b w:val="0"/>
           <w:sz w:val="32"/>
         </w:rPr>
-        <w:t>5.  Задание № 34</w:t>
+        <w:t xml:space="preserve">5.  Практическое задание № 26 </w:t>
       </w:r>
     </w:p>
     <w:p>
@@ -487,7 +2053,7 @@
           <w:b w:val="0"/>
           <w:sz w:val="32"/>
         </w:rPr>
-        <w:t xml:space="preserve">6.  Задание №6 </w:t>
+        <w:t xml:space="preserve">6.  Практическое задание № 27 </w:t>
       </w:r>
     </w:p>
     <w:p>
@@ -497,13 +2063,16 @@
           <w:b w:val="0"/>
           <w:sz w:val="32"/>
         </w:rPr>
-        <w:t xml:space="preserve">7.  Задание № 29 </w:t>
+        <w:t>7.  Практическое задание № 35</w:t>
       </w:r>
     </w:p>
     <w:p>
       <w:pPr>
         <w:jc w:val="center"/>
       </w:pPr>
+      <w:r>
+        <w:br/>
+      </w:r>
       <w:r>
         <w:rPr>
           <w:rFonts w:ascii="Times New Roman" w:hAnsi="Times New Roman"/>
@@ -520,7 +2089,7 @@
           <w:b w:val="0"/>
           <w:sz w:val="32"/>
         </w:rPr>
-        <w:t>1.  Процессор: основные параметры (характеристики).</w:t>
+        <w:t>1.  Основные понятия информатики (информатика, информация, свойства информации, разделы информатики).</w:t>
       </w:r>
     </w:p>
     <w:p>
@@ -530,7 +2099,7 @@
           <w:b w:val="0"/>
           <w:sz w:val="32"/>
         </w:rPr>
-        <w:t>2.  Операционные системы: определение, назначение и функции.</w:t>
+        <w:t>2.  Периферийные устройства. Устройства хранения данных.</w:t>
       </w:r>
     </w:p>
     <w:p>
@@ -540,7 +2109,351 @@
           <w:b w:val="0"/>
           <w:sz w:val="32"/>
         </w:rPr>
-        <w:t>3.  Основные понятия реляционных баз данных.</w:t>
+        <w:t>3.  Файловая система: структура и методы доступа.</w:t>
+      </w:r>
+    </w:p>
+    <w:p>
+      <w:r>
+        <w:rPr>
+          <w:rFonts w:ascii="Times New Roman" w:hAnsi="Times New Roman"/>
+          <w:b w:val="0"/>
+          <w:sz w:val="32"/>
+        </w:rPr>
+        <w:t>4.  Иерархические базы данных: достоинства и недостатки.</w:t>
+      </w:r>
+    </w:p>
+    <w:p>
+      <w:r>
+        <w:rPr>
+          <w:rFonts w:ascii="Times New Roman" w:hAnsi="Times New Roman"/>
+          <w:b w:val="0"/>
+          <w:sz w:val="32"/>
+        </w:rPr>
+        <w:t xml:space="preserve">5.  Практическое задание № 20 </w:t>
+      </w:r>
+    </w:p>
+    <w:p>
+      <w:r>
+        <w:rPr>
+          <w:rFonts w:ascii="Times New Roman" w:hAnsi="Times New Roman"/>
+          <w:b w:val="0"/>
+          <w:sz w:val="32"/>
+        </w:rPr>
+        <w:t xml:space="preserve">6.  Практическое задание № 29 </w:t>
+      </w:r>
+    </w:p>
+    <w:p>
+      <w:r>
+        <w:rPr>
+          <w:rFonts w:ascii="Times New Roman" w:hAnsi="Times New Roman"/>
+          <w:b w:val="0"/>
+          <w:sz w:val="32"/>
+        </w:rPr>
+        <w:t>7.  Практическое задание № 36</w:t>
+      </w:r>
+    </w:p>
+    <w:p>
+      <w:pPr>
+        <w:jc w:val="center"/>
+      </w:pPr>
+      <w:r>
+        <w:br/>
+      </w:r>
+      <w:r>
+        <w:rPr>
+          <w:rFonts w:ascii="Times New Roman" w:hAnsi="Times New Roman"/>
+          <w:b/>
+          <w:sz w:val="30"/>
+        </w:rPr>
+        <w:t>Вопросы</w:t>
+      </w:r>
+    </w:p>
+    <w:p>
+      <w:r>
+        <w:rPr>
+          <w:rFonts w:ascii="Times New Roman" w:hAnsi="Times New Roman"/>
+          <w:b w:val="0"/>
+          <w:sz w:val="32"/>
+        </w:rPr>
+        <w:t>1.  Кодирование и представления текстовой информации: 8-битное и 16-битное кодирование.</w:t>
+      </w:r>
+    </w:p>
+    <w:p>
+      <w:r>
+        <w:rPr>
+          <w:rFonts w:ascii="Times New Roman" w:hAnsi="Times New Roman"/>
+          <w:b w:val="0"/>
+          <w:sz w:val="32"/>
+        </w:rPr>
+        <w:t>2.  Процессор: безопасный криптопроцессор.</w:t>
+      </w:r>
+    </w:p>
+    <w:p>
+      <w:r>
+        <w:rPr>
+          <w:rFonts w:ascii="Times New Roman" w:hAnsi="Times New Roman"/>
+          <w:b w:val="0"/>
+          <w:sz w:val="32"/>
+        </w:rPr>
+        <w:t>3.  Прикладное программное обеспечение.</w:t>
+      </w:r>
+    </w:p>
+    <w:p>
+      <w:r>
+        <w:rPr>
+          <w:rFonts w:ascii="Times New Roman" w:hAnsi="Times New Roman"/>
+          <w:b w:val="0"/>
+          <w:sz w:val="32"/>
+        </w:rPr>
+        <w:t>4.  Основные понятия реляционных баз данных.</w:t>
+      </w:r>
+    </w:p>
+    <w:p>
+      <w:r>
+        <w:rPr>
+          <w:rFonts w:ascii="Times New Roman" w:hAnsi="Times New Roman"/>
+          <w:b w:val="0"/>
+          <w:sz w:val="32"/>
+        </w:rPr>
+        <w:t xml:space="preserve">5.  Практическое задание №6 </w:t>
+      </w:r>
+    </w:p>
+    <w:p>
+      <w:r>
+        <w:rPr>
+          <w:rFonts w:ascii="Times New Roman" w:hAnsi="Times New Roman"/>
+          <w:b w:val="0"/>
+          <w:sz w:val="32"/>
+        </w:rPr>
+        <w:t xml:space="preserve">6.  Практическое задание № 18 </w:t>
+      </w:r>
+    </w:p>
+    <w:p>
+      <w:r>
+        <w:rPr>
+          <w:rFonts w:ascii="Times New Roman" w:hAnsi="Times New Roman"/>
+          <w:b w:val="0"/>
+          <w:sz w:val="32"/>
+        </w:rPr>
+        <w:t xml:space="preserve">7.  Практическое задание № 25 </w:t>
+      </w:r>
+    </w:p>
+    <w:p>
+      <w:pPr>
+        <w:jc w:val="center"/>
+      </w:pPr>
+      <w:r>
+        <w:br/>
+      </w:r>
+      <w:r>
+        <w:rPr>
+          <w:rFonts w:ascii="Times New Roman" w:hAnsi="Times New Roman"/>
+          <w:b/>
+          <w:sz w:val="30"/>
+        </w:rPr>
+        <w:t>Вопросы</w:t>
+      </w:r>
+    </w:p>
+    <w:p>
+      <w:r>
+        <w:rPr>
+          <w:rFonts w:ascii="Times New Roman" w:hAnsi="Times New Roman"/>
+          <w:b w:val="0"/>
+          <w:sz w:val="32"/>
+        </w:rPr>
+        <w:t>1.  Логические основы устройства ЭВМ: триггеры и регистры, классификация.</w:t>
+      </w:r>
+    </w:p>
+    <w:p>
+      <w:r>
+        <w:rPr>
+          <w:rFonts w:ascii="Times New Roman" w:hAnsi="Times New Roman"/>
+          <w:b w:val="0"/>
+          <w:sz w:val="32"/>
+        </w:rPr>
+        <w:t>2.  Иерархическая структура памяти.</w:t>
+      </w:r>
+    </w:p>
+    <w:p>
+      <w:r>
+        <w:rPr>
+          <w:rFonts w:ascii="Times New Roman" w:hAnsi="Times New Roman"/>
+          <w:b w:val="0"/>
+          <w:sz w:val="32"/>
+        </w:rPr>
+        <w:t>3.  Файловая система NTFS: особенности, достоинства и недостатки.</w:t>
+      </w:r>
+    </w:p>
+    <w:p>
+      <w:r>
+        <w:rPr>
+          <w:rFonts w:ascii="Times New Roman" w:hAnsi="Times New Roman"/>
+          <w:b w:val="0"/>
+          <w:sz w:val="32"/>
+        </w:rPr>
+        <w:t>4.  Нормализация отношений.</w:t>
+      </w:r>
+    </w:p>
+    <w:p>
+      <w:r>
+        <w:rPr>
+          <w:rFonts w:ascii="Times New Roman" w:hAnsi="Times New Roman"/>
+          <w:b w:val="0"/>
+          <w:sz w:val="32"/>
+        </w:rPr>
+        <w:t xml:space="preserve">5.  Практическое задание № 14 </w:t>
+      </w:r>
+    </w:p>
+    <w:p>
+      <w:r>
+        <w:rPr>
+          <w:rFonts w:ascii="Times New Roman" w:hAnsi="Times New Roman"/>
+          <w:b w:val="0"/>
+          <w:sz w:val="32"/>
+        </w:rPr>
+        <w:t xml:space="preserve">6.  Практическое задание № 25 </w:t>
+      </w:r>
+    </w:p>
+    <w:p>
+      <w:r>
+        <w:rPr>
+          <w:rFonts w:ascii="Times New Roman" w:hAnsi="Times New Roman"/>
+          <w:b w:val="0"/>
+          <w:sz w:val="32"/>
+        </w:rPr>
+        <w:t>7.  Практическое задание № 39</w:t>
+      </w:r>
+    </w:p>
+    <w:p>
+      <w:pPr>
+        <w:jc w:val="center"/>
+      </w:pPr>
+      <w:r>
+        <w:br/>
+      </w:r>
+      <w:r>
+        <w:rPr>
+          <w:rFonts w:ascii="Times New Roman" w:hAnsi="Times New Roman"/>
+          <w:b/>
+          <w:sz w:val="30"/>
+        </w:rPr>
+        <w:t>Вопросы</w:t>
+      </w:r>
+    </w:p>
+    <w:p>
+      <w:r>
+        <w:rPr>
+          <w:rFonts w:ascii="Times New Roman" w:hAnsi="Times New Roman"/>
+          <w:b w:val="0"/>
+          <w:sz w:val="32"/>
+        </w:rPr>
+        <w:t>1.  Системная плата: размещение.</w:t>
+      </w:r>
+    </w:p>
+    <w:p>
+      <w:r>
+        <w:rPr>
+          <w:rFonts w:ascii="Times New Roman" w:hAnsi="Times New Roman"/>
+          <w:b w:val="0"/>
+          <w:sz w:val="32"/>
+        </w:rPr>
+        <w:t>2.  Периферийные устройства. Устройства обмена.</w:t>
+      </w:r>
+    </w:p>
+    <w:p>
+      <w:r>
+        <w:rPr>
+          <w:rFonts w:ascii="Times New Roman" w:hAnsi="Times New Roman"/>
+          <w:b w:val="0"/>
+          <w:sz w:val="32"/>
+        </w:rPr>
+        <w:t>3.  Операционная система Windows (достоинства и недостатки).</w:t>
+      </w:r>
+    </w:p>
+    <w:p>
+      <w:r>
+        <w:rPr>
+          <w:rFonts w:ascii="Times New Roman" w:hAnsi="Times New Roman"/>
+          <w:b w:val="0"/>
+          <w:sz w:val="32"/>
+        </w:rPr>
+        <w:t>4.  Элементы искусственного интеллекта: применение и внедрение.</w:t>
+      </w:r>
+    </w:p>
+    <w:p>
+      <w:r>
+        <w:rPr>
+          <w:rFonts w:ascii="Times New Roman" w:hAnsi="Times New Roman"/>
+          <w:b w:val="0"/>
+          <w:sz w:val="32"/>
+        </w:rPr>
+        <w:t xml:space="preserve">5.  Практическое задание № 17 </w:t>
+      </w:r>
+    </w:p>
+    <w:p>
+      <w:r>
+        <w:rPr>
+          <w:rFonts w:ascii="Times New Roman" w:hAnsi="Times New Roman"/>
+          <w:b w:val="0"/>
+          <w:sz w:val="32"/>
+        </w:rPr>
+        <w:t xml:space="preserve">6.  Практическое задание № 28 </w:t>
+      </w:r>
+    </w:p>
+    <w:p>
+      <w:r>
+        <w:rPr>
+          <w:rFonts w:ascii="Times New Roman" w:hAnsi="Times New Roman"/>
+          <w:b w:val="0"/>
+          <w:sz w:val="32"/>
+        </w:rPr>
+        <w:t>7.  Практическое задание № 37</w:t>
+      </w:r>
+    </w:p>
+    <w:p>
+      <w:pPr>
+        <w:jc w:val="center"/>
+      </w:pPr>
+      <w:r>
+        <w:br/>
+      </w:r>
+      <w:r>
+        <w:rPr>
+          <w:rFonts w:ascii="Times New Roman" w:hAnsi="Times New Roman"/>
+          <w:b/>
+          <w:sz w:val="30"/>
+        </w:rPr>
+        <w:t>Вопросы</w:t>
+      </w:r>
+    </w:p>
+    <w:p>
+      <w:r>
+        <w:rPr>
+          <w:rFonts w:ascii="Times New Roman" w:hAnsi="Times New Roman"/>
+          <w:b w:val="0"/>
+          <w:sz w:val="32"/>
+        </w:rPr>
+        <w:t>1.  Кодирование и представление графической информации: виды компьютерной графики (примеры).</w:t>
+      </w:r>
+    </w:p>
+    <w:p>
+      <w:r>
+        <w:rPr>
+          <w:rFonts w:ascii="Times New Roman" w:hAnsi="Times New Roman"/>
+          <w:b w:val="0"/>
+          <w:sz w:val="32"/>
+        </w:rPr>
+        <w:t>2.  Операционные системы: основные компоненты, классификация.</w:t>
+      </w:r>
+    </w:p>
+    <w:p>
+      <w:r>
+        <w:rPr>
+          <w:rFonts w:ascii="Times New Roman" w:hAnsi="Times New Roman"/>
+          <w:b w:val="0"/>
+          <w:sz w:val="32"/>
+        </w:rPr>
+        <w:t>3.  Файловая система: структура и методы доступа.</w:t>
       </w:r>
     </w:p>
     <w:p>
@@ -560,7 +2473,7 @@
           <w:b w:val="0"/>
           <w:sz w:val="32"/>
         </w:rPr>
-        <w:t xml:space="preserve">5.  Задание № 12 </w:t>
+        <w:t xml:space="preserve">5.  Практическое задание №6 </w:t>
       </w:r>
     </w:p>
     <w:p>
@@ -570,7 +2483,7 @@
           <w:b w:val="0"/>
           <w:sz w:val="32"/>
         </w:rPr>
-        <w:t xml:space="preserve">6.  Задание № 8 </w:t>
+        <w:t xml:space="preserve">6.  Практическое задание № 27 </w:t>
       </w:r>
     </w:p>
     <w:p>
@@ -580,13 +2493,16 @@
           <w:b w:val="0"/>
           <w:sz w:val="32"/>
         </w:rPr>
-        <w:t>7.  Задание № 40</w:t>
+        <w:t xml:space="preserve">7.  Практическое задание № 29 </w:t>
       </w:r>
     </w:p>
     <w:p>
       <w:pPr>
         <w:jc w:val="center"/>
       </w:pPr>
+      <w:r>
+        <w:br/>
+      </w:r>
       <w:r>
         <w:rPr>
           <w:rFonts w:ascii="Times New Roman" w:hAnsi="Times New Roman"/>
@@ -603,7 +2519,7 @@
           <w:b w:val="0"/>
           <w:sz w:val="32"/>
         </w:rPr>
-        <w:t>1.  Кодирование и представления информации: кодирование, цели кодирования, код и их виды.</w:t>
+        <w:t>1.  Основные понятия информатики (информационный объем информации, измерение информации).</w:t>
       </w:r>
     </w:p>
     <w:p>
@@ -613,7 +2529,7 @@
           <w:b w:val="0"/>
           <w:sz w:val="32"/>
         </w:rPr>
-        <w:t>2.  Сетевые базы данных: достоинства и недостатки.</w:t>
+        <w:t>2.  История развития вычислительной техники. Поколения ЭВМ.</w:t>
       </w:r>
     </w:p>
     <w:p>
@@ -623,7 +2539,7 @@
           <w:b w:val="0"/>
           <w:sz w:val="32"/>
         </w:rPr>
-        <w:t>3.  Операционные системы: структура, режим  работы.</w:t>
+        <w:t>3.  Система счисления. Правила перевода чисел из одной системы счисления в другую.</w:t>
       </w:r>
     </w:p>
     <w:p>
@@ -633,7 +2549,7 @@
           <w:b w:val="0"/>
           <w:sz w:val="32"/>
         </w:rPr>
-        <w:t>4.  Кодирование и представление графической информации: фрактальная графика, достоинства и недостатки.</w:t>
+        <w:t>4.  Энергонезависимая память.</w:t>
       </w:r>
     </w:p>
     <w:p>
@@ -643,7 +2559,7 @@
           <w:b w:val="0"/>
           <w:sz w:val="32"/>
         </w:rPr>
-        <w:t>5.  Задание № 36</w:t>
+        <w:t xml:space="preserve">5.  Практическое задание № 7 </w:t>
       </w:r>
     </w:p>
     <w:p>
@@ -653,7 +2569,7 @@
           <w:b w:val="0"/>
           <w:sz w:val="32"/>
         </w:rPr>
-        <w:t xml:space="preserve">6.  Задание № 15 </w:t>
+        <w:t>6.  Практическое задание № 38</w:t>
       </w:r>
     </w:p>
     <w:p>
@@ -663,1833 +2579,7 @@
           <w:b w:val="0"/>
           <w:sz w:val="32"/>
         </w:rPr>
-        <w:t xml:space="preserve">7.  Задание № 20 </w:t>
-      </w:r>
-    </w:p>
-    <w:p>
-      <w:pPr>
-        <w:jc w:val="center"/>
-      </w:pPr>
-      <w:r>
-        <w:rPr>
-          <w:rFonts w:ascii="Times New Roman" w:hAnsi="Times New Roman"/>
-          <w:b/>
-          <w:sz w:val="30"/>
-        </w:rPr>
-        <w:t>Вопросы</w:t>
-      </w:r>
-    </w:p>
-    <w:p>
-      <w:r>
-        <w:rPr>
-          <w:rFonts w:ascii="Times New Roman" w:hAnsi="Times New Roman"/>
-          <w:b w:val="0"/>
-          <w:sz w:val="32"/>
-        </w:rPr>
-        <w:t>1.  Иерархическая структура памяти.</w:t>
-      </w:r>
-    </w:p>
-    <w:p>
-      <w:r>
-        <w:rPr>
-          <w:rFonts w:ascii="Times New Roman" w:hAnsi="Times New Roman"/>
-          <w:b w:val="0"/>
-          <w:sz w:val="32"/>
-        </w:rPr>
-        <w:t>2.  Логические основы устройства ЭВМ: определение, схема и классификация.</w:t>
-      </w:r>
-    </w:p>
-    <w:p>
-      <w:r>
-        <w:rPr>
-          <w:rFonts w:ascii="Times New Roman" w:hAnsi="Times New Roman"/>
-          <w:b w:val="0"/>
-          <w:sz w:val="32"/>
-        </w:rPr>
-        <w:t>3.  Система счисления: представление о системах счисления и их классификация.</w:t>
-      </w:r>
-    </w:p>
-    <w:p>
-      <w:r>
-        <w:rPr>
-          <w:rFonts w:ascii="Times New Roman" w:hAnsi="Times New Roman"/>
-          <w:b w:val="0"/>
-          <w:sz w:val="32"/>
-        </w:rPr>
-        <w:t>4.  Классификация программного обеспечения.</w:t>
-      </w:r>
-    </w:p>
-    <w:p>
-      <w:r>
-        <w:rPr>
-          <w:rFonts w:ascii="Times New Roman" w:hAnsi="Times New Roman"/>
-          <w:b w:val="0"/>
-          <w:sz w:val="32"/>
-        </w:rPr>
-        <w:t xml:space="preserve">5.  Задание № 13 </w:t>
-      </w:r>
-    </w:p>
-    <w:p>
-      <w:r>
-        <w:rPr>
-          <w:rFonts w:ascii="Times New Roman" w:hAnsi="Times New Roman"/>
-          <w:b w:val="0"/>
-          <w:sz w:val="32"/>
-        </w:rPr>
-        <w:t xml:space="preserve">6.  Задание № 2 </w:t>
-      </w:r>
-    </w:p>
-    <w:p>
-      <w:r>
-        <w:rPr>
-          <w:rFonts w:ascii="Times New Roman" w:hAnsi="Times New Roman"/>
-          <w:b w:val="0"/>
-          <w:sz w:val="32"/>
-        </w:rPr>
-        <w:t xml:space="preserve">7.  Задание № 28 </w:t>
-      </w:r>
-    </w:p>
-    <w:p>
-      <w:pPr>
-        <w:jc w:val="center"/>
-      </w:pPr>
-      <w:r>
-        <w:rPr>
-          <w:rFonts w:ascii="Times New Roman" w:hAnsi="Times New Roman"/>
-          <w:b/>
-          <w:sz w:val="30"/>
-        </w:rPr>
-        <w:t>Вопросы</w:t>
-      </w:r>
-    </w:p>
-    <w:p>
-      <w:r>
-        <w:rPr>
-          <w:rFonts w:ascii="Times New Roman" w:hAnsi="Times New Roman"/>
-          <w:b w:val="0"/>
-          <w:sz w:val="32"/>
-        </w:rPr>
-        <w:t>1.  Общие понятия о базах данных: основные понятия и классификация.</w:t>
-      </w:r>
-    </w:p>
-    <w:p>
-      <w:r>
-        <w:rPr>
-          <w:rFonts w:ascii="Times New Roman" w:hAnsi="Times New Roman"/>
-          <w:b w:val="0"/>
-          <w:sz w:val="32"/>
-        </w:rPr>
-        <w:t>2.  Кодирование и представление графической информации: векторная графика, достоинства и недостатки.</w:t>
-      </w:r>
-    </w:p>
-    <w:p>
-      <w:r>
-        <w:rPr>
-          <w:rFonts w:ascii="Times New Roman" w:hAnsi="Times New Roman"/>
-          <w:b w:val="0"/>
-          <w:sz w:val="32"/>
-        </w:rPr>
-        <w:t>3.  Информационные технологии: определение и классификация.</w:t>
-      </w:r>
-    </w:p>
-    <w:p>
-      <w:r>
-        <w:rPr>
-          <w:rFonts w:ascii="Times New Roman" w:hAnsi="Times New Roman"/>
-          <w:b w:val="0"/>
-          <w:sz w:val="32"/>
-        </w:rPr>
-        <w:t>4.  Файловая система NTFS: особенности, достоинства и недостатки.</w:t>
-      </w:r>
-    </w:p>
-    <w:p>
-      <w:r>
-        <w:rPr>
-          <w:rFonts w:ascii="Times New Roman" w:hAnsi="Times New Roman"/>
-          <w:b w:val="0"/>
-          <w:sz w:val="32"/>
-        </w:rPr>
-        <w:t>5.  Задание № 37</w:t>
-      </w:r>
-    </w:p>
-    <w:p>
-      <w:r>
-        <w:rPr>
-          <w:rFonts w:ascii="Times New Roman" w:hAnsi="Times New Roman"/>
-          <w:b w:val="0"/>
-          <w:sz w:val="32"/>
-        </w:rPr>
-        <w:t xml:space="preserve">6.  Задание № 18 </w:t>
-      </w:r>
-    </w:p>
-    <w:p>
-      <w:r>
-        <w:rPr>
-          <w:rFonts w:ascii="Times New Roman" w:hAnsi="Times New Roman"/>
-          <w:b w:val="0"/>
-          <w:sz w:val="32"/>
-        </w:rPr>
-        <w:t xml:space="preserve">7.  Задание № 10 </w:t>
-      </w:r>
-    </w:p>
-    <w:p>
-      <w:pPr>
-        <w:jc w:val="center"/>
-      </w:pPr>
-      <w:r>
-        <w:rPr>
-          <w:rFonts w:ascii="Times New Roman" w:hAnsi="Times New Roman"/>
-          <w:b/>
-          <w:sz w:val="30"/>
-        </w:rPr>
-        <w:t>Вопросы</w:t>
-      </w:r>
-    </w:p>
-    <w:p>
-      <w:r>
-        <w:rPr>
-          <w:rFonts w:ascii="Times New Roman" w:hAnsi="Times New Roman"/>
-          <w:b w:val="0"/>
-          <w:sz w:val="32"/>
-        </w:rPr>
-        <w:t>1.  Способы записи алгоритмов (Блок-схемы).</w:t>
-      </w:r>
-    </w:p>
-    <w:p>
-      <w:r>
-        <w:rPr>
-          <w:rFonts w:ascii="Times New Roman" w:hAnsi="Times New Roman"/>
-          <w:b w:val="0"/>
-          <w:sz w:val="32"/>
-        </w:rPr>
-        <w:t>2.  Периферийные устройства. Устройства хранения данных.</w:t>
-      </w:r>
-    </w:p>
-    <w:p>
-      <w:r>
-        <w:rPr>
-          <w:rFonts w:ascii="Times New Roman" w:hAnsi="Times New Roman"/>
-          <w:b w:val="0"/>
-          <w:sz w:val="32"/>
-        </w:rPr>
-        <w:t>3.  Кодирование и представление звуковой информации: кодирование звука (квантование, дискретизация).</w:t>
-      </w:r>
-    </w:p>
-    <w:p>
-      <w:r>
-        <w:rPr>
-          <w:rFonts w:ascii="Times New Roman" w:hAnsi="Times New Roman"/>
-          <w:b w:val="0"/>
-          <w:sz w:val="32"/>
-        </w:rPr>
-        <w:t>4.  Периферийные устройства. Устройства обмена.</w:t>
-      </w:r>
-    </w:p>
-    <w:p>
-      <w:r>
-        <w:rPr>
-          <w:rFonts w:ascii="Times New Roman" w:hAnsi="Times New Roman"/>
-          <w:b w:val="0"/>
-          <w:sz w:val="32"/>
-        </w:rPr>
-        <w:t xml:space="preserve">5.  Задание № 19 </w:t>
-      </w:r>
-    </w:p>
-    <w:p>
-      <w:r>
-        <w:rPr>
-          <w:rFonts w:ascii="Times New Roman" w:hAnsi="Times New Roman"/>
-          <w:b w:val="0"/>
-          <w:sz w:val="32"/>
-        </w:rPr>
-        <w:t xml:space="preserve">6.  Задание № 7 </w:t>
-      </w:r>
-    </w:p>
-    <w:p>
-      <w:r>
-        <w:rPr>
-          <w:rFonts w:ascii="Times New Roman" w:hAnsi="Times New Roman"/>
-          <w:b w:val="0"/>
-          <w:sz w:val="32"/>
-        </w:rPr>
-        <w:t xml:space="preserve">7.  Задание № 3 </w:t>
-      </w:r>
-    </w:p>
-    <w:p>
-      <w:pPr>
-        <w:jc w:val="center"/>
-      </w:pPr>
-      <w:r>
-        <w:rPr>
-          <w:rFonts w:ascii="Times New Roman" w:hAnsi="Times New Roman"/>
-          <w:b/>
-          <w:sz w:val="30"/>
-        </w:rPr>
-        <w:t>Вопросы</w:t>
-      </w:r>
-    </w:p>
-    <w:p>
-      <w:r>
-        <w:rPr>
-          <w:rFonts w:ascii="Times New Roman" w:hAnsi="Times New Roman"/>
-          <w:b w:val="0"/>
-          <w:sz w:val="32"/>
-        </w:rPr>
-        <w:t>1.  Энергозависимая память (ОЗУ, SRAM, DRAM).</w:t>
-      </w:r>
-    </w:p>
-    <w:p>
-      <w:r>
-        <w:rPr>
-          <w:rFonts w:ascii="Times New Roman" w:hAnsi="Times New Roman"/>
-          <w:b w:val="0"/>
-          <w:sz w:val="32"/>
-        </w:rPr>
-        <w:t>2.  Основные понятия информатики (документированная информация, электронное сообщение, компьютеризация, телекоммуникации).</w:t>
-      </w:r>
-    </w:p>
-    <w:p>
-      <w:r>
-        <w:rPr>
-          <w:rFonts w:ascii="Times New Roman" w:hAnsi="Times New Roman"/>
-          <w:b w:val="0"/>
-          <w:sz w:val="32"/>
-        </w:rPr>
-        <w:t>3.  Программное обеспечение компьютера.</w:t>
-      </w:r>
-    </w:p>
-    <w:p>
-      <w:r>
-        <w:rPr>
-          <w:rFonts w:ascii="Times New Roman" w:hAnsi="Times New Roman"/>
-          <w:b w:val="0"/>
-          <w:sz w:val="32"/>
-        </w:rPr>
-        <w:t>4.  Общие понятия о базах данных: функции и задачи.</w:t>
-      </w:r>
-    </w:p>
-    <w:p>
-      <w:r>
-        <w:rPr>
-          <w:rFonts w:ascii="Times New Roman" w:hAnsi="Times New Roman"/>
-          <w:b w:val="0"/>
-          <w:sz w:val="32"/>
-        </w:rPr>
-        <w:t xml:space="preserve">5.  Задание № 5 </w:t>
-      </w:r>
-    </w:p>
-    <w:p>
-      <w:r>
-        <w:rPr>
-          <w:rFonts w:ascii="Times New Roman" w:hAnsi="Times New Roman"/>
-          <w:b w:val="0"/>
-          <w:sz w:val="32"/>
-        </w:rPr>
-        <w:t xml:space="preserve">6.  Задание № 17 </w:t>
-      </w:r>
-    </w:p>
-    <w:p>
-      <w:r>
-        <w:rPr>
-          <w:rFonts w:ascii="Times New Roman" w:hAnsi="Times New Roman"/>
-          <w:b w:val="0"/>
-          <w:sz w:val="32"/>
-        </w:rPr>
-        <w:t>7.  Задание № 9</w:t>
-      </w:r>
-    </w:p>
-    <w:p>
-      <w:pPr>
-        <w:jc w:val="center"/>
-      </w:pPr>
-      <w:r>
-        <w:rPr>
-          <w:rFonts w:ascii="Times New Roman" w:hAnsi="Times New Roman"/>
-          <w:b/>
-          <w:sz w:val="30"/>
-        </w:rPr>
-        <w:t>Вопросы</w:t>
-      </w:r>
-    </w:p>
-    <w:p>
-      <w:r>
-        <w:rPr>
-          <w:rFonts w:ascii="Times New Roman" w:hAnsi="Times New Roman"/>
-          <w:b w:val="0"/>
-          <w:sz w:val="32"/>
-        </w:rPr>
-        <w:t>1.  Элементы искусственного интеллекта: основные понятия.</w:t>
-      </w:r>
-    </w:p>
-    <w:p>
-      <w:r>
-        <w:rPr>
-          <w:rFonts w:ascii="Times New Roman" w:hAnsi="Times New Roman"/>
-          <w:b w:val="0"/>
-          <w:sz w:val="32"/>
-        </w:rPr>
-        <w:t>2.  Социальные медиа-ресурсы сети Интернет как новая информационная технология. Основные угрозы.</w:t>
-      </w:r>
-    </w:p>
-    <w:p>
-      <w:r>
-        <w:rPr>
-          <w:rFonts w:ascii="Times New Roman" w:hAnsi="Times New Roman"/>
-          <w:b w:val="0"/>
-          <w:sz w:val="32"/>
-        </w:rPr>
-        <w:t>3.  История развития вычислительной техники. Поколения ЭВМ.</w:t>
-      </w:r>
-    </w:p>
-    <w:p>
-      <w:r>
-        <w:rPr>
-          <w:rFonts w:ascii="Times New Roman" w:hAnsi="Times New Roman"/>
-          <w:b w:val="0"/>
-          <w:sz w:val="32"/>
-        </w:rPr>
-        <w:t>4.  Кодирование и представления текстовой информации: системы кодировок.</w:t>
-      </w:r>
-    </w:p>
-    <w:p>
-      <w:r>
-        <w:rPr>
-          <w:rFonts w:ascii="Times New Roman" w:hAnsi="Times New Roman"/>
-          <w:b w:val="0"/>
-          <w:sz w:val="32"/>
-        </w:rPr>
-        <w:t xml:space="preserve">5.  Задание № 26 </w:t>
-      </w:r>
-    </w:p>
-    <w:p>
-      <w:r>
-        <w:rPr>
-          <w:rFonts w:ascii="Times New Roman" w:hAnsi="Times New Roman"/>
-          <w:b w:val="0"/>
-          <w:sz w:val="32"/>
-        </w:rPr>
-        <w:t>6.  Задание № 35</w:t>
-      </w:r>
-    </w:p>
-    <w:p>
-      <w:r>
-        <w:rPr>
-          <w:rFonts w:ascii="Times New Roman" w:hAnsi="Times New Roman"/>
-          <w:b w:val="0"/>
-          <w:sz w:val="32"/>
-        </w:rPr>
-        <w:t xml:space="preserve">7.  Задание № 21 </w:t>
-      </w:r>
-    </w:p>
-    <w:p>
-      <w:pPr>
-        <w:jc w:val="center"/>
-      </w:pPr>
-      <w:r>
-        <w:rPr>
-          <w:rFonts w:ascii="Times New Roman" w:hAnsi="Times New Roman"/>
-          <w:b/>
-          <w:sz w:val="30"/>
-        </w:rPr>
-        <w:t>Вопросы</w:t>
-      </w:r>
-    </w:p>
-    <w:p>
-      <w:r>
-        <w:rPr>
-          <w:rFonts w:ascii="Times New Roman" w:hAnsi="Times New Roman"/>
-          <w:b w:val="0"/>
-          <w:sz w:val="32"/>
-        </w:rPr>
-        <w:t>1.  Машина фон Неймана.</w:t>
-      </w:r>
-    </w:p>
-    <w:p>
-      <w:r>
-        <w:rPr>
-          <w:rFonts w:ascii="Times New Roman" w:hAnsi="Times New Roman"/>
-          <w:b w:val="0"/>
-          <w:sz w:val="32"/>
-        </w:rPr>
-        <w:t>2.  Система счисления. Правила перевода чисел из одной системы счисления в другую.</w:t>
-      </w:r>
-    </w:p>
-    <w:p>
-      <w:r>
-        <w:rPr>
-          <w:rFonts w:ascii="Times New Roman" w:hAnsi="Times New Roman"/>
-          <w:b w:val="0"/>
-          <w:sz w:val="32"/>
-        </w:rPr>
-        <w:t>3.  Классификация программного обеспечения.</w:t>
-      </w:r>
-    </w:p>
-    <w:p>
-      <w:r>
-        <w:rPr>
-          <w:rFonts w:ascii="Times New Roman" w:hAnsi="Times New Roman"/>
-          <w:b w:val="0"/>
-          <w:sz w:val="32"/>
-        </w:rPr>
-        <w:t>4.  Классификация и типы ЭВМ.</w:t>
-      </w:r>
-    </w:p>
-    <w:p>
-      <w:r>
-        <w:rPr>
-          <w:rFonts w:ascii="Times New Roman" w:hAnsi="Times New Roman"/>
-          <w:b w:val="0"/>
-          <w:sz w:val="32"/>
-        </w:rPr>
-        <w:t xml:space="preserve">5.  Задание № 22 </w:t>
-      </w:r>
-    </w:p>
-    <w:p>
-      <w:r>
-        <w:rPr>
-          <w:rFonts w:ascii="Times New Roman" w:hAnsi="Times New Roman"/>
-          <w:b w:val="0"/>
-          <w:sz w:val="32"/>
-        </w:rPr>
-        <w:t>6.  Задание № 33</w:t>
-      </w:r>
-    </w:p>
-    <w:p>
-      <w:r>
-        <w:rPr>
-          <w:rFonts w:ascii="Times New Roman" w:hAnsi="Times New Roman"/>
-          <w:b w:val="0"/>
-          <w:sz w:val="32"/>
-        </w:rPr>
-        <w:t xml:space="preserve">7.  Задание № 5 </w:t>
-      </w:r>
-    </w:p>
-    <w:p>
-      <w:pPr>
-        <w:jc w:val="center"/>
-      </w:pPr>
-      <w:r>
-        <w:rPr>
-          <w:rFonts w:ascii="Times New Roman" w:hAnsi="Times New Roman"/>
-          <w:b/>
-          <w:sz w:val="30"/>
-        </w:rPr>
-        <w:t>Вопросы</w:t>
-      </w:r>
-    </w:p>
-    <w:p>
-      <w:r>
-        <w:rPr>
-          <w:rFonts w:ascii="Times New Roman" w:hAnsi="Times New Roman"/>
-          <w:b w:val="0"/>
-          <w:sz w:val="32"/>
-        </w:rPr>
-        <w:t>1.  Процессор: назначение, задачи и функции.</w:t>
-      </w:r>
-    </w:p>
-    <w:p>
-      <w:r>
-        <w:rPr>
-          <w:rFonts w:ascii="Times New Roman" w:hAnsi="Times New Roman"/>
-          <w:b w:val="0"/>
-          <w:sz w:val="32"/>
-        </w:rPr>
-        <w:t>2.  Логические основы устройства ЭВМ: сумматор, классификация сумматоров.</w:t>
-      </w:r>
-    </w:p>
-    <w:p>
-      <w:r>
-        <w:rPr>
-          <w:rFonts w:ascii="Times New Roman" w:hAnsi="Times New Roman"/>
-          <w:b w:val="0"/>
-          <w:sz w:val="32"/>
-        </w:rPr>
-        <w:t>3.  Операционные системы: структура, режим  работы.</w:t>
-      </w:r>
-    </w:p>
-    <w:p>
-      <w:r>
-        <w:rPr>
-          <w:rFonts w:ascii="Times New Roman" w:hAnsi="Times New Roman"/>
-          <w:b w:val="0"/>
-          <w:sz w:val="32"/>
-        </w:rPr>
-        <w:t>4.  Языки программирования: основные понятия и классификация.</w:t>
-      </w:r>
-    </w:p>
-    <w:p>
-      <w:r>
-        <w:rPr>
-          <w:rFonts w:ascii="Times New Roman" w:hAnsi="Times New Roman"/>
-          <w:b w:val="0"/>
-          <w:sz w:val="32"/>
-        </w:rPr>
-        <w:t xml:space="preserve">5.  Задание № 30 </w:t>
-      </w:r>
-    </w:p>
-    <w:p>
-      <w:r>
-        <w:rPr>
-          <w:rFonts w:ascii="Times New Roman" w:hAnsi="Times New Roman"/>
-          <w:b w:val="0"/>
-          <w:sz w:val="32"/>
-        </w:rPr>
-        <w:t xml:space="preserve">6.  Задание № 2 </w:t>
-      </w:r>
-    </w:p>
-    <w:p>
-      <w:r>
-        <w:rPr>
-          <w:rFonts w:ascii="Times New Roman" w:hAnsi="Times New Roman"/>
-          <w:b w:val="0"/>
-          <w:sz w:val="32"/>
-        </w:rPr>
-        <w:t>7.  Задание № 38</w:t>
-      </w:r>
-    </w:p>
-    <w:p>
-      <w:pPr>
-        <w:jc w:val="center"/>
-      </w:pPr>
-      <w:r>
-        <w:rPr>
-          <w:rFonts w:ascii="Times New Roman" w:hAnsi="Times New Roman"/>
-          <w:b/>
-          <w:sz w:val="30"/>
-        </w:rPr>
-        <w:t>Вопросы</w:t>
-      </w:r>
-    </w:p>
-    <w:p>
-      <w:r>
-        <w:rPr>
-          <w:rFonts w:ascii="Times New Roman" w:hAnsi="Times New Roman"/>
-          <w:b w:val="0"/>
-          <w:sz w:val="32"/>
-        </w:rPr>
-        <w:t>1.  Кодирование и представление графической информации: виды компьютерной графики (примеры).</w:t>
-      </w:r>
-    </w:p>
-    <w:p>
-      <w:r>
-        <w:rPr>
-          <w:rFonts w:ascii="Times New Roman" w:hAnsi="Times New Roman"/>
-          <w:b w:val="0"/>
-          <w:sz w:val="32"/>
-        </w:rPr>
-        <w:t>2.  Основные понятия информатики (информатика, информация, свойства информации, разделы информатики).</w:t>
-      </w:r>
-    </w:p>
-    <w:p>
-      <w:r>
-        <w:rPr>
-          <w:rFonts w:ascii="Times New Roman" w:hAnsi="Times New Roman"/>
-          <w:b w:val="0"/>
-          <w:sz w:val="32"/>
-        </w:rPr>
-        <w:t>3.  Общие понятия о базах данных: функции и задачи.</w:t>
-      </w:r>
-    </w:p>
-    <w:p>
-      <w:r>
-        <w:rPr>
-          <w:rFonts w:ascii="Times New Roman" w:hAnsi="Times New Roman"/>
-          <w:b w:val="0"/>
-          <w:sz w:val="32"/>
-        </w:rPr>
-        <w:t>4.  Основные понятия информатики (документированная информация, электронное сообщение, компьютеризация, телекоммуникации).</w:t>
-      </w:r>
-    </w:p>
-    <w:p>
-      <w:r>
-        <w:rPr>
-          <w:rFonts w:ascii="Times New Roman" w:hAnsi="Times New Roman"/>
-          <w:b w:val="0"/>
-          <w:sz w:val="32"/>
-        </w:rPr>
-        <w:t xml:space="preserve">5.  Задание № 3 </w:t>
-      </w:r>
-    </w:p>
-    <w:p>
-      <w:r>
-        <w:rPr>
-          <w:rFonts w:ascii="Times New Roman" w:hAnsi="Times New Roman"/>
-          <w:b w:val="0"/>
-          <w:sz w:val="32"/>
-        </w:rPr>
-        <w:t>6.  Задание № 34</w:t>
-      </w:r>
-    </w:p>
-    <w:p>
-      <w:r>
-        <w:rPr>
-          <w:rFonts w:ascii="Times New Roman" w:hAnsi="Times New Roman"/>
-          <w:b w:val="0"/>
-          <w:sz w:val="32"/>
-        </w:rPr>
-        <w:t xml:space="preserve">7.  Задание № 12 </w:t>
-      </w:r>
-    </w:p>
-    <w:p>
-      <w:pPr>
-        <w:jc w:val="center"/>
-      </w:pPr>
-      <w:r>
-        <w:rPr>
-          <w:rFonts w:ascii="Times New Roman" w:hAnsi="Times New Roman"/>
-          <w:b/>
-          <w:sz w:val="30"/>
-        </w:rPr>
-        <w:t>Вопросы</w:t>
-      </w:r>
-    </w:p>
-    <w:p>
-      <w:r>
-        <w:rPr>
-          <w:rFonts w:ascii="Times New Roman" w:hAnsi="Times New Roman"/>
-          <w:b w:val="0"/>
-          <w:sz w:val="32"/>
-        </w:rPr>
-        <w:t>1.  История развития вычислительной техники. Поколения ЭВМ.</w:t>
-      </w:r>
-    </w:p>
-    <w:p>
-      <w:r>
-        <w:rPr>
-          <w:rFonts w:ascii="Times New Roman" w:hAnsi="Times New Roman"/>
-          <w:b w:val="0"/>
-          <w:sz w:val="32"/>
-        </w:rPr>
-        <w:t>2.   Способы записи алгоритмов (Словесная запись. Псевдокоды. Языки программирования).</w:t>
-      </w:r>
-    </w:p>
-    <w:p>
-      <w:r>
-        <w:rPr>
-          <w:rFonts w:ascii="Times New Roman" w:hAnsi="Times New Roman"/>
-          <w:b w:val="0"/>
-          <w:sz w:val="32"/>
-        </w:rPr>
-        <w:t>3.  Общие понятия о базах данных: основные понятия и классификация.</w:t>
-      </w:r>
-    </w:p>
-    <w:p>
-      <w:r>
-        <w:rPr>
-          <w:rFonts w:ascii="Times New Roman" w:hAnsi="Times New Roman"/>
-          <w:b w:val="0"/>
-          <w:sz w:val="32"/>
-        </w:rPr>
-        <w:t>4.  Информационные системы: определение, структура и свойства.</w:t>
-      </w:r>
-    </w:p>
-    <w:p>
-      <w:r>
-        <w:rPr>
-          <w:rFonts w:ascii="Times New Roman" w:hAnsi="Times New Roman"/>
-          <w:b w:val="0"/>
-          <w:sz w:val="32"/>
-        </w:rPr>
-        <w:t>5.  Задание № 39</w:t>
-      </w:r>
-    </w:p>
-    <w:p>
-      <w:r>
-        <w:rPr>
-          <w:rFonts w:ascii="Times New Roman" w:hAnsi="Times New Roman"/>
-          <w:b w:val="0"/>
-          <w:sz w:val="32"/>
-        </w:rPr>
-        <w:t xml:space="preserve">6.  Задание № 21 </w:t>
-      </w:r>
-    </w:p>
-    <w:p>
-      <w:r>
-        <w:rPr>
-          <w:rFonts w:ascii="Times New Roman" w:hAnsi="Times New Roman"/>
-          <w:b w:val="0"/>
-          <w:sz w:val="32"/>
-        </w:rPr>
-        <w:t xml:space="preserve">7.  Задание № 4 </w:t>
-      </w:r>
-    </w:p>
-    <w:p>
-      <w:pPr>
-        <w:jc w:val="center"/>
-      </w:pPr>
-      <w:r>
-        <w:rPr>
-          <w:rFonts w:ascii="Times New Roman" w:hAnsi="Times New Roman"/>
-          <w:b/>
-          <w:sz w:val="30"/>
-        </w:rPr>
-        <w:t>Вопросы</w:t>
-      </w:r>
-    </w:p>
-    <w:p>
-      <w:r>
-        <w:rPr>
-          <w:rFonts w:ascii="Times New Roman" w:hAnsi="Times New Roman"/>
-          <w:b w:val="0"/>
-          <w:sz w:val="32"/>
-        </w:rPr>
-        <w:t>1.  Иерархическая структура памяти.</w:t>
-      </w:r>
-    </w:p>
-    <w:p>
-      <w:r>
-        <w:rPr>
-          <w:rFonts w:ascii="Times New Roman" w:hAnsi="Times New Roman"/>
-          <w:b w:val="0"/>
-          <w:sz w:val="32"/>
-        </w:rPr>
-        <w:t>2.  Принципы фон Неймана (принципы функционирования ЭВМ).</w:t>
-      </w:r>
-    </w:p>
-    <w:p>
-      <w:r>
-        <w:rPr>
-          <w:rFonts w:ascii="Times New Roman" w:hAnsi="Times New Roman"/>
-          <w:b w:val="0"/>
-          <w:sz w:val="32"/>
-        </w:rPr>
-        <w:t>3.  Поиск информации в Internet.</w:t>
-      </w:r>
-    </w:p>
-    <w:p>
-      <w:r>
-        <w:rPr>
-          <w:rFonts w:ascii="Times New Roman" w:hAnsi="Times New Roman"/>
-          <w:b w:val="0"/>
-          <w:sz w:val="32"/>
-        </w:rPr>
-        <w:t>4.  Основные устройства компьютера.</w:t>
-      </w:r>
-    </w:p>
-    <w:p>
-      <w:r>
-        <w:rPr>
-          <w:rFonts w:ascii="Times New Roman" w:hAnsi="Times New Roman"/>
-          <w:b w:val="0"/>
-          <w:sz w:val="32"/>
-        </w:rPr>
-        <w:t xml:space="preserve">5.  Задание № 18 </w:t>
-      </w:r>
-    </w:p>
-    <w:p>
-      <w:r>
-        <w:rPr>
-          <w:rFonts w:ascii="Times New Roman" w:hAnsi="Times New Roman"/>
-          <w:b w:val="0"/>
-          <w:sz w:val="32"/>
-        </w:rPr>
-        <w:t xml:space="preserve">6.  Задание № 1 </w:t>
-      </w:r>
-    </w:p>
-    <w:p>
-      <w:r>
-        <w:rPr>
-          <w:rFonts w:ascii="Times New Roman" w:hAnsi="Times New Roman"/>
-          <w:b w:val="0"/>
-          <w:sz w:val="32"/>
-        </w:rPr>
-        <w:t xml:space="preserve">7.  Задание № 23 </w:t>
-      </w:r>
-    </w:p>
-    <w:p>
-      <w:pPr>
-        <w:jc w:val="center"/>
-      </w:pPr>
-      <w:r>
-        <w:rPr>
-          <w:rFonts w:ascii="Times New Roman" w:hAnsi="Times New Roman"/>
-          <w:b/>
-          <w:sz w:val="30"/>
-        </w:rPr>
-        <w:t>Вопросы</w:t>
-      </w:r>
-    </w:p>
-    <w:p>
-      <w:r>
-        <w:rPr>
-          <w:rFonts w:ascii="Times New Roman" w:hAnsi="Times New Roman"/>
-          <w:b w:val="0"/>
-          <w:sz w:val="32"/>
-        </w:rPr>
-        <w:t>1.  Операционная система Linux (достоинства и недостатки).</w:t>
-      </w:r>
-    </w:p>
-    <w:p>
-      <w:r>
-        <w:rPr>
-          <w:rFonts w:ascii="Times New Roman" w:hAnsi="Times New Roman"/>
-          <w:b w:val="0"/>
-          <w:sz w:val="32"/>
-        </w:rPr>
-        <w:t>2.  Базовое программное обеспечение.</w:t>
-      </w:r>
-    </w:p>
-    <w:p>
-      <w:r>
-        <w:rPr>
-          <w:rFonts w:ascii="Times New Roman" w:hAnsi="Times New Roman"/>
-          <w:b w:val="0"/>
-          <w:sz w:val="32"/>
-        </w:rPr>
-        <w:t>3.  Операционная система Windows (достоинства и недостатки).</w:t>
-      </w:r>
-    </w:p>
-    <w:p>
-      <w:r>
-        <w:rPr>
-          <w:rFonts w:ascii="Times New Roman" w:hAnsi="Times New Roman"/>
-          <w:b w:val="0"/>
-          <w:sz w:val="32"/>
-        </w:rPr>
-        <w:t>4.  Нормализация отношений.</w:t>
-      </w:r>
-    </w:p>
-    <w:p>
-      <w:r>
-        <w:rPr>
-          <w:rFonts w:ascii="Times New Roman" w:hAnsi="Times New Roman"/>
-          <w:b w:val="0"/>
-          <w:sz w:val="32"/>
-        </w:rPr>
-        <w:t xml:space="preserve">5.  Задание № 14 </w:t>
-      </w:r>
-    </w:p>
-    <w:p>
-      <w:r>
-        <w:rPr>
-          <w:rFonts w:ascii="Times New Roman" w:hAnsi="Times New Roman"/>
-          <w:b w:val="0"/>
-          <w:sz w:val="32"/>
-        </w:rPr>
-        <w:t>6.  Задание № 35</w:t>
-      </w:r>
-    </w:p>
-    <w:p>
-      <w:r>
-        <w:rPr>
-          <w:rFonts w:ascii="Times New Roman" w:hAnsi="Times New Roman"/>
-          <w:b w:val="0"/>
-          <w:sz w:val="32"/>
-        </w:rPr>
-        <w:t xml:space="preserve">7.  Задание № 8 </w:t>
-      </w:r>
-    </w:p>
-    <w:p>
-      <w:pPr>
-        <w:jc w:val="center"/>
-      </w:pPr>
-      <w:r>
-        <w:rPr>
-          <w:rFonts w:ascii="Times New Roman" w:hAnsi="Times New Roman"/>
-          <w:b/>
-          <w:sz w:val="30"/>
-        </w:rPr>
-        <w:t>Вопросы</w:t>
-      </w:r>
-    </w:p>
-    <w:p>
-      <w:r>
-        <w:rPr>
-          <w:rFonts w:ascii="Times New Roman" w:hAnsi="Times New Roman"/>
-          <w:b w:val="0"/>
-          <w:sz w:val="32"/>
-        </w:rPr>
-        <w:t>1.  Файловые системы: основные понятия и классификация.</w:t>
-      </w:r>
-    </w:p>
-    <w:p>
-      <w:r>
-        <w:rPr>
-          <w:rFonts w:ascii="Times New Roman" w:hAnsi="Times New Roman"/>
-          <w:b w:val="0"/>
-          <w:sz w:val="32"/>
-        </w:rPr>
-        <w:t>2.  Способы записи алгоритмов (Блок-схемы).</w:t>
-      </w:r>
-    </w:p>
-    <w:p>
-      <w:r>
-        <w:rPr>
-          <w:rFonts w:ascii="Times New Roman" w:hAnsi="Times New Roman"/>
-          <w:b w:val="0"/>
-          <w:sz w:val="32"/>
-        </w:rPr>
-        <w:t>3.  Технология решения задач на ЭВМ. Методика решения.</w:t>
-      </w:r>
-    </w:p>
-    <w:p>
-      <w:r>
-        <w:rPr>
-          <w:rFonts w:ascii="Times New Roman" w:hAnsi="Times New Roman"/>
-          <w:b w:val="0"/>
-          <w:sz w:val="32"/>
-        </w:rPr>
-        <w:t>4.  Файловая система NTFS: особенности, достоинства и недостатки.</w:t>
-      </w:r>
-    </w:p>
-    <w:p>
-      <w:r>
-        <w:rPr>
-          <w:rFonts w:ascii="Times New Roman" w:hAnsi="Times New Roman"/>
-          <w:b w:val="0"/>
-          <w:sz w:val="32"/>
-        </w:rPr>
-        <w:t xml:space="preserve">5.  Задание № 26 </w:t>
-      </w:r>
-    </w:p>
-    <w:p>
-      <w:r>
-        <w:rPr>
-          <w:rFonts w:ascii="Times New Roman" w:hAnsi="Times New Roman"/>
-          <w:b w:val="0"/>
-          <w:sz w:val="32"/>
-        </w:rPr>
-        <w:t xml:space="preserve">6.  Задание № 15 </w:t>
-      </w:r>
-    </w:p>
-    <w:p>
-      <w:r>
-        <w:rPr>
-          <w:rFonts w:ascii="Times New Roman" w:hAnsi="Times New Roman"/>
-          <w:b w:val="0"/>
-          <w:sz w:val="32"/>
-        </w:rPr>
-        <w:t>7.  Задание № 37</w:t>
-      </w:r>
-    </w:p>
-    <w:p>
-      <w:pPr>
-        <w:jc w:val="center"/>
-      </w:pPr>
-      <w:r>
-        <w:rPr>
-          <w:rFonts w:ascii="Times New Roman" w:hAnsi="Times New Roman"/>
-          <w:b/>
-          <w:sz w:val="30"/>
-        </w:rPr>
-        <w:t>Вопросы</w:t>
-      </w:r>
-    </w:p>
-    <w:p>
-      <w:r>
-        <w:rPr>
-          <w:rFonts w:ascii="Times New Roman" w:hAnsi="Times New Roman"/>
-          <w:b w:val="0"/>
-          <w:sz w:val="32"/>
-        </w:rPr>
-        <w:t>1.  Элементы искусственного интеллекта: нейрокомпьютеры.</w:t>
-      </w:r>
-    </w:p>
-    <w:p>
-      <w:r>
-        <w:rPr>
-          <w:rFonts w:ascii="Times New Roman" w:hAnsi="Times New Roman"/>
-          <w:b w:val="0"/>
-          <w:sz w:val="32"/>
-        </w:rPr>
-        <w:t>2.  Процессор: основные параметры (характеристики).</w:t>
-      </w:r>
-    </w:p>
-    <w:p>
-      <w:r>
-        <w:rPr>
-          <w:rFonts w:ascii="Times New Roman" w:hAnsi="Times New Roman"/>
-          <w:b w:val="0"/>
-          <w:sz w:val="32"/>
-        </w:rPr>
-        <w:t>3.  Логические основы устройства ЭВМ: определение, схема и классификация.</w:t>
-      </w:r>
-    </w:p>
-    <w:p>
-      <w:r>
-        <w:rPr>
-          <w:rFonts w:ascii="Times New Roman" w:hAnsi="Times New Roman"/>
-          <w:b w:val="0"/>
-          <w:sz w:val="32"/>
-        </w:rPr>
-        <w:t>4.  Операционные системы: основные компоненты, классификация.</w:t>
-      </w:r>
-    </w:p>
-    <w:p>
-      <w:r>
-        <w:rPr>
-          <w:rFonts w:ascii="Times New Roman" w:hAnsi="Times New Roman"/>
-          <w:b w:val="0"/>
-          <w:sz w:val="32"/>
-        </w:rPr>
-        <w:t xml:space="preserve">5.  Задание № 24 </w:t>
-      </w:r>
-    </w:p>
-    <w:p>
-      <w:r>
-        <w:rPr>
-          <w:rFonts w:ascii="Times New Roman" w:hAnsi="Times New Roman"/>
-          <w:b w:val="0"/>
-          <w:sz w:val="32"/>
-        </w:rPr>
-        <w:t>6.  Задание № 9</w:t>
-      </w:r>
-    </w:p>
-    <w:p>
-      <w:r>
-        <w:rPr>
-          <w:rFonts w:ascii="Times New Roman" w:hAnsi="Times New Roman"/>
-          <w:b w:val="0"/>
-          <w:sz w:val="32"/>
-        </w:rPr>
-        <w:t xml:space="preserve">7.  Задание №6 </w:t>
-      </w:r>
-    </w:p>
-    <w:p>
-      <w:pPr>
-        <w:jc w:val="center"/>
-      </w:pPr>
-      <w:r>
-        <w:rPr>
-          <w:rFonts w:ascii="Times New Roman" w:hAnsi="Times New Roman"/>
-          <w:b/>
-          <w:sz w:val="30"/>
-        </w:rPr>
-        <w:t>Вопросы</w:t>
-      </w:r>
-    </w:p>
-    <w:p>
-      <w:r>
-        <w:rPr>
-          <w:rFonts w:ascii="Times New Roman" w:hAnsi="Times New Roman"/>
-          <w:b w:val="0"/>
-          <w:sz w:val="32"/>
-        </w:rPr>
-        <w:t>1.  Алгоритм и его формальное исполнение.</w:t>
-      </w:r>
-    </w:p>
-    <w:p>
-      <w:r>
-        <w:rPr>
-          <w:rFonts w:ascii="Times New Roman" w:hAnsi="Times New Roman"/>
-          <w:b w:val="0"/>
-          <w:sz w:val="32"/>
-        </w:rPr>
-        <w:t>2.  Программное обеспечение компьютера.</w:t>
-      </w:r>
-    </w:p>
-    <w:p>
-      <w:r>
-        <w:rPr>
-          <w:rFonts w:ascii="Times New Roman" w:hAnsi="Times New Roman"/>
-          <w:b w:val="0"/>
-          <w:sz w:val="32"/>
-        </w:rPr>
-        <w:t>3.  Логические основы элементной базы (основные понятия): логический элемент, таблица истинности.</w:t>
-      </w:r>
-    </w:p>
-    <w:p>
-      <w:r>
-        <w:rPr>
-          <w:rFonts w:ascii="Times New Roman" w:hAnsi="Times New Roman"/>
-          <w:b w:val="0"/>
-          <w:sz w:val="32"/>
-        </w:rPr>
-        <w:t>4.  Гарвардская  архитектура: достоинства и недостатки.</w:t>
-      </w:r>
-    </w:p>
-    <w:p>
-      <w:r>
-        <w:rPr>
-          <w:rFonts w:ascii="Times New Roman" w:hAnsi="Times New Roman"/>
-          <w:b w:val="0"/>
-          <w:sz w:val="32"/>
-        </w:rPr>
-        <w:t xml:space="preserve">5.  Задание № 17 </w:t>
-      </w:r>
-    </w:p>
-    <w:p>
-      <w:r>
-        <w:rPr>
-          <w:rFonts w:ascii="Times New Roman" w:hAnsi="Times New Roman"/>
-          <w:b w:val="0"/>
-          <w:sz w:val="32"/>
-        </w:rPr>
-        <w:t xml:space="preserve">6.  Задание № 20 </w:t>
-      </w:r>
-    </w:p>
-    <w:p>
-      <w:r>
-        <w:rPr>
-          <w:rFonts w:ascii="Times New Roman" w:hAnsi="Times New Roman"/>
-          <w:b w:val="0"/>
-          <w:sz w:val="32"/>
-        </w:rPr>
-        <w:t xml:space="preserve">7.  Задание № 7 </w:t>
-      </w:r>
-    </w:p>
-    <w:p>
-      <w:pPr>
-        <w:jc w:val="center"/>
-      </w:pPr>
-      <w:r>
-        <w:rPr>
-          <w:rFonts w:ascii="Times New Roman" w:hAnsi="Times New Roman"/>
-          <w:b/>
-          <w:sz w:val="30"/>
-        </w:rPr>
-        <w:t>Вопросы</w:t>
-      </w:r>
-    </w:p>
-    <w:p>
-      <w:r>
-        <w:rPr>
-          <w:rFonts w:ascii="Times New Roman" w:hAnsi="Times New Roman"/>
-          <w:b w:val="0"/>
-          <w:sz w:val="32"/>
-        </w:rPr>
-        <w:t>1.  Основные понятия информатики (информационный ресурс, информатизация, информатизация общества, объект информатизации).</w:t>
-      </w:r>
-    </w:p>
-    <w:p>
-      <w:r>
-        <w:rPr>
-          <w:rFonts w:ascii="Times New Roman" w:hAnsi="Times New Roman"/>
-          <w:b w:val="0"/>
-          <w:sz w:val="32"/>
-        </w:rPr>
-        <w:t>2.  Реляционные базы данных: достоинства и недостатки.</w:t>
-      </w:r>
-    </w:p>
-    <w:p>
-      <w:r>
-        <w:rPr>
-          <w:rFonts w:ascii="Times New Roman" w:hAnsi="Times New Roman"/>
-          <w:b w:val="0"/>
-          <w:sz w:val="32"/>
-        </w:rPr>
-        <w:t>3.  Энергозависимая память (ОЗУ, SRAM, DRAM).</w:t>
-      </w:r>
-    </w:p>
-    <w:p>
-      <w:r>
-        <w:rPr>
-          <w:rFonts w:ascii="Times New Roman" w:hAnsi="Times New Roman"/>
-          <w:b w:val="0"/>
-          <w:sz w:val="32"/>
-        </w:rPr>
-        <w:t>4.  Операционные системы: определение, назначение и функции.</w:t>
-      </w:r>
-    </w:p>
-    <w:p>
-      <w:r>
-        <w:rPr>
-          <w:rFonts w:ascii="Times New Roman" w:hAnsi="Times New Roman"/>
-          <w:b w:val="0"/>
-          <w:sz w:val="32"/>
-        </w:rPr>
-        <w:t xml:space="preserve">5.  Задание № 25 </w:t>
-      </w:r>
-    </w:p>
-    <w:p>
-      <w:r>
-        <w:rPr>
-          <w:rFonts w:ascii="Times New Roman" w:hAnsi="Times New Roman"/>
-          <w:b w:val="0"/>
-          <w:sz w:val="32"/>
-        </w:rPr>
-        <w:t>6.  Задание № 32</w:t>
-      </w:r>
-    </w:p>
-    <w:p>
-      <w:r>
-        <w:rPr>
-          <w:rFonts w:ascii="Times New Roman" w:hAnsi="Times New Roman"/>
-          <w:b w:val="0"/>
-          <w:sz w:val="32"/>
-        </w:rPr>
-        <w:t xml:space="preserve">7.  Задание № 28 </w:t>
-      </w:r>
-    </w:p>
-    <w:p>
-      <w:pPr>
-        <w:jc w:val="center"/>
-      </w:pPr>
-      <w:r>
-        <w:rPr>
-          <w:rFonts w:ascii="Times New Roman" w:hAnsi="Times New Roman"/>
-          <w:b/>
-          <w:sz w:val="30"/>
-        </w:rPr>
-        <w:t>Вопросы</w:t>
-      </w:r>
-    </w:p>
-    <w:p>
-      <w:r>
-        <w:rPr>
-          <w:rFonts w:ascii="Times New Roman" w:hAnsi="Times New Roman"/>
-          <w:b w:val="0"/>
-          <w:sz w:val="32"/>
-        </w:rPr>
-        <w:t>1.  Основные понятия информатики (информационный объем информации, измерение информации).</w:t>
-      </w:r>
-    </w:p>
-    <w:p>
-      <w:r>
-        <w:rPr>
-          <w:rFonts w:ascii="Times New Roman" w:hAnsi="Times New Roman"/>
-          <w:b w:val="0"/>
-          <w:sz w:val="32"/>
-        </w:rPr>
-        <w:t>2.  Системная плата: размещение.</w:t>
-      </w:r>
-    </w:p>
-    <w:p>
-      <w:r>
-        <w:rPr>
-          <w:rFonts w:ascii="Times New Roman" w:hAnsi="Times New Roman"/>
-          <w:b w:val="0"/>
-          <w:sz w:val="32"/>
-        </w:rPr>
-        <w:t>3.  Логические основы элементной базы: логический элемент и виды.</w:t>
-      </w:r>
-    </w:p>
-    <w:p>
-      <w:r>
-        <w:rPr>
-          <w:rFonts w:ascii="Times New Roman" w:hAnsi="Times New Roman"/>
-          <w:b w:val="0"/>
-          <w:sz w:val="32"/>
-        </w:rPr>
-        <w:t>4.  Кодирование и представления текстовой информации: 8-битное и 16-битное кодирование.</w:t>
-      </w:r>
-    </w:p>
-    <w:p>
-      <w:r>
-        <w:rPr>
-          <w:rFonts w:ascii="Times New Roman" w:hAnsi="Times New Roman"/>
-          <w:b w:val="0"/>
-          <w:sz w:val="32"/>
-        </w:rPr>
-        <w:t>5.  Задание № 31</w:t>
-      </w:r>
-    </w:p>
-    <w:p>
-      <w:r>
-        <w:rPr>
-          <w:rFonts w:ascii="Times New Roman" w:hAnsi="Times New Roman"/>
-          <w:b w:val="0"/>
-          <w:sz w:val="32"/>
-        </w:rPr>
-        <w:t xml:space="preserve">6.  Задание № 16 </w:t>
-      </w:r>
-    </w:p>
-    <w:p>
-      <w:r>
-        <w:rPr>
-          <w:rFonts w:ascii="Times New Roman" w:hAnsi="Times New Roman"/>
-          <w:b w:val="0"/>
-          <w:sz w:val="32"/>
-        </w:rPr>
-        <w:t xml:space="preserve">7.  Задание № 29 </w:t>
-      </w:r>
-    </w:p>
-    <w:p>
-      <w:pPr>
-        <w:jc w:val="center"/>
-      </w:pPr>
-      <w:r>
-        <w:rPr>
-          <w:rFonts w:ascii="Times New Roman" w:hAnsi="Times New Roman"/>
-          <w:b/>
-          <w:sz w:val="30"/>
-        </w:rPr>
-        <w:t>Вопросы</w:t>
-      </w:r>
-    </w:p>
-    <w:p>
-      <w:r>
-        <w:rPr>
-          <w:rFonts w:ascii="Times New Roman" w:hAnsi="Times New Roman"/>
-          <w:b w:val="0"/>
-          <w:sz w:val="32"/>
-        </w:rPr>
-        <w:t>1.  Периферийные устройства. Устройства хранения данных.</w:t>
-      </w:r>
-    </w:p>
-    <w:p>
-      <w:r>
-        <w:rPr>
-          <w:rFonts w:ascii="Times New Roman" w:hAnsi="Times New Roman"/>
-          <w:b w:val="0"/>
-          <w:sz w:val="32"/>
-        </w:rPr>
-        <w:t>2.  Логические основы элементной базы (основные понятия): алгебра логики, логическая функция, логическая переменная.</w:t>
-      </w:r>
-    </w:p>
-    <w:p>
-      <w:r>
-        <w:rPr>
-          <w:rFonts w:ascii="Times New Roman" w:hAnsi="Times New Roman"/>
-          <w:b w:val="0"/>
-          <w:sz w:val="32"/>
-        </w:rPr>
-        <w:t>3.  Кодирование и представление информации: формулы для решения задач кодирования мультимедиа данных.</w:t>
-      </w:r>
-    </w:p>
-    <w:p>
-      <w:r>
-        <w:rPr>
-          <w:rFonts w:ascii="Times New Roman" w:hAnsi="Times New Roman"/>
-          <w:b w:val="0"/>
-          <w:sz w:val="32"/>
-        </w:rPr>
-        <w:t>4.  Кодирование и представление графической информации: векторная графика, достоинства и недостатки.</w:t>
-      </w:r>
-    </w:p>
-    <w:p>
-      <w:r>
-        <w:rPr>
-          <w:rFonts w:ascii="Times New Roman" w:hAnsi="Times New Roman"/>
-          <w:b w:val="0"/>
-          <w:sz w:val="32"/>
-        </w:rPr>
-        <w:t xml:space="preserve">5.  Задание № 13 </w:t>
-      </w:r>
-    </w:p>
-    <w:p>
-      <w:r>
-        <w:rPr>
-          <w:rFonts w:ascii="Times New Roman" w:hAnsi="Times New Roman"/>
-          <w:b w:val="0"/>
-          <w:sz w:val="32"/>
-        </w:rPr>
-        <w:t>6.  Задание № 36</w:t>
-      </w:r>
-    </w:p>
-    <w:p>
-      <w:r>
-        <w:rPr>
-          <w:rFonts w:ascii="Times New Roman" w:hAnsi="Times New Roman"/>
-          <w:b w:val="0"/>
-          <w:sz w:val="32"/>
-        </w:rPr>
-        <w:t xml:space="preserve">7.  Задание № 27 </w:t>
-      </w:r>
-    </w:p>
-    <w:p>
-      <w:pPr>
-        <w:jc w:val="center"/>
-      </w:pPr>
-      <w:r>
-        <w:rPr>
-          <w:rFonts w:ascii="Times New Roman" w:hAnsi="Times New Roman"/>
-          <w:b/>
-          <w:sz w:val="30"/>
-        </w:rPr>
-        <w:t>Вопросы</w:t>
-      </w:r>
-    </w:p>
-    <w:p>
-      <w:r>
-        <w:rPr>
-          <w:rFonts w:ascii="Times New Roman" w:hAnsi="Times New Roman"/>
-          <w:b w:val="0"/>
-          <w:sz w:val="32"/>
-        </w:rPr>
-        <w:t>1.  Сетевые базы данных: достоинства и недостатки.</w:t>
-      </w:r>
-    </w:p>
-    <w:p>
-      <w:r>
-        <w:rPr>
-          <w:rFonts w:ascii="Times New Roman" w:hAnsi="Times New Roman"/>
-          <w:b w:val="0"/>
-          <w:sz w:val="32"/>
-        </w:rPr>
-        <w:t>2.  Файловая система: структура и методы доступа.</w:t>
-      </w:r>
-    </w:p>
-    <w:p>
-      <w:r>
-        <w:rPr>
-          <w:rFonts w:ascii="Times New Roman" w:hAnsi="Times New Roman"/>
-          <w:b w:val="0"/>
-          <w:sz w:val="32"/>
-        </w:rPr>
-        <w:t>3.  Система счисления: представление о системах счисления и их классификация.</w:t>
-      </w:r>
-    </w:p>
-    <w:p>
-      <w:r>
-        <w:rPr>
-          <w:rFonts w:ascii="Times New Roman" w:hAnsi="Times New Roman"/>
-          <w:b w:val="0"/>
-          <w:sz w:val="32"/>
-        </w:rPr>
-        <w:t>4.  Файловая система FAT: особенности, достоинства и недостатки.</w:t>
-      </w:r>
-    </w:p>
-    <w:p>
-      <w:r>
-        <w:rPr>
-          <w:rFonts w:ascii="Times New Roman" w:hAnsi="Times New Roman"/>
-          <w:b w:val="0"/>
-          <w:sz w:val="32"/>
-        </w:rPr>
-        <w:t>5.  Задание № 40</w:t>
-      </w:r>
-    </w:p>
-    <w:p>
-      <w:r>
-        <w:rPr>
-          <w:rFonts w:ascii="Times New Roman" w:hAnsi="Times New Roman"/>
-          <w:b w:val="0"/>
-          <w:sz w:val="32"/>
-        </w:rPr>
-        <w:t xml:space="preserve">6.  Задание № 10 </w:t>
-      </w:r>
-    </w:p>
-    <w:p>
-      <w:r>
-        <w:rPr>
-          <w:rFonts w:ascii="Times New Roman" w:hAnsi="Times New Roman"/>
-          <w:b w:val="0"/>
-          <w:sz w:val="32"/>
-        </w:rPr>
-        <w:t xml:space="preserve">7.  Задание № 19 </w:t>
-      </w:r>
-    </w:p>
-    <w:p>
-      <w:pPr>
-        <w:jc w:val="center"/>
-      </w:pPr>
-      <w:r>
-        <w:rPr>
-          <w:rFonts w:ascii="Times New Roman" w:hAnsi="Times New Roman"/>
-          <w:b/>
-          <w:sz w:val="30"/>
-        </w:rPr>
-        <w:t>Вопросы</w:t>
-      </w:r>
-    </w:p>
-    <w:p>
-      <w:r>
-        <w:rPr>
-          <w:rFonts w:ascii="Times New Roman" w:hAnsi="Times New Roman"/>
-          <w:b w:val="0"/>
-          <w:sz w:val="32"/>
-        </w:rPr>
-        <w:t>1.  Система счисления. Арифметические операции с числами.</w:t>
-      </w:r>
-    </w:p>
-    <w:p>
-      <w:r>
-        <w:rPr>
-          <w:rFonts w:ascii="Times New Roman" w:hAnsi="Times New Roman"/>
-          <w:b w:val="0"/>
-          <w:sz w:val="32"/>
-        </w:rPr>
-        <w:t>2.  Классификация и типы ЭВМ.</w:t>
-      </w:r>
-    </w:p>
-    <w:p>
-      <w:r>
-        <w:rPr>
-          <w:rFonts w:ascii="Times New Roman" w:hAnsi="Times New Roman"/>
-          <w:b w:val="0"/>
-          <w:sz w:val="32"/>
-        </w:rPr>
-        <w:t>3.  Базовое программное обеспечение.</w:t>
-      </w:r>
-    </w:p>
-    <w:p>
-      <w:r>
-        <w:rPr>
-          <w:rFonts w:ascii="Times New Roman" w:hAnsi="Times New Roman"/>
-          <w:b w:val="0"/>
-          <w:sz w:val="32"/>
-        </w:rPr>
-        <w:t>4.  Языки программирования: основные понятия и классификация.</w:t>
-      </w:r>
-    </w:p>
-    <w:p>
-      <w:r>
-        <w:rPr>
-          <w:rFonts w:ascii="Times New Roman" w:hAnsi="Times New Roman"/>
-          <w:b w:val="0"/>
-          <w:sz w:val="32"/>
-        </w:rPr>
-        <w:t xml:space="preserve">5.  Задание № 13 </w:t>
-      </w:r>
-    </w:p>
-    <w:p>
-      <w:r>
-        <w:rPr>
-          <w:rFonts w:ascii="Times New Roman" w:hAnsi="Times New Roman"/>
-          <w:b w:val="0"/>
-          <w:sz w:val="32"/>
-        </w:rPr>
-        <w:t xml:space="preserve">6.  Задание № 16 </w:t>
-      </w:r>
-    </w:p>
-    <w:p>
-      <w:r>
-        <w:rPr>
-          <w:rFonts w:ascii="Times New Roman" w:hAnsi="Times New Roman"/>
-          <w:b w:val="0"/>
-          <w:sz w:val="32"/>
-        </w:rPr>
-        <w:t xml:space="preserve">7.  Задание № 19 </w:t>
-      </w:r>
-    </w:p>
-    <w:p>
-      <w:pPr>
-        <w:jc w:val="center"/>
-      </w:pPr>
-      <w:r>
-        <w:rPr>
-          <w:rFonts w:ascii="Times New Roman" w:hAnsi="Times New Roman"/>
-          <w:b/>
-          <w:sz w:val="30"/>
-        </w:rPr>
-        <w:t>Вопросы</w:t>
-      </w:r>
-    </w:p>
-    <w:p>
-      <w:r>
-        <w:rPr>
-          <w:rFonts w:ascii="Times New Roman" w:hAnsi="Times New Roman"/>
-          <w:b w:val="0"/>
-          <w:sz w:val="32"/>
-        </w:rPr>
-        <w:t>1.  Процессор: способы повышения производительности ядра процессора.</w:t>
-      </w:r>
-    </w:p>
-    <w:p>
-      <w:r>
-        <w:rPr>
-          <w:rFonts w:ascii="Times New Roman" w:hAnsi="Times New Roman"/>
-          <w:b w:val="0"/>
-          <w:sz w:val="32"/>
-        </w:rPr>
-        <w:t>2.  Общие понятия о базах данных: основные понятия и классификация.</w:t>
-      </w:r>
-    </w:p>
-    <w:p>
-      <w:r>
-        <w:rPr>
-          <w:rFonts w:ascii="Times New Roman" w:hAnsi="Times New Roman"/>
-          <w:b w:val="0"/>
-          <w:sz w:val="32"/>
-        </w:rPr>
-        <w:t>3.  Операционные системы: структура, режим  работы.</w:t>
-      </w:r>
-    </w:p>
-    <w:p>
-      <w:r>
-        <w:rPr>
-          <w:rFonts w:ascii="Times New Roman" w:hAnsi="Times New Roman"/>
-          <w:b w:val="0"/>
-          <w:sz w:val="32"/>
-        </w:rPr>
-        <w:t>4.  Элементы искусственного интеллекта: основные понятия.</w:t>
-      </w:r>
-    </w:p>
-    <w:p>
-      <w:r>
-        <w:rPr>
-          <w:rFonts w:ascii="Times New Roman" w:hAnsi="Times New Roman"/>
-          <w:b w:val="0"/>
-          <w:sz w:val="32"/>
-        </w:rPr>
-        <w:t xml:space="preserve">5.  Задание № 24 </w:t>
-      </w:r>
-    </w:p>
-    <w:p>
-      <w:r>
-        <w:rPr>
-          <w:rFonts w:ascii="Times New Roman" w:hAnsi="Times New Roman"/>
-          <w:b w:val="0"/>
-          <w:sz w:val="32"/>
-        </w:rPr>
-        <w:t xml:space="preserve">6.  Задание № 27 </w:t>
-      </w:r>
-    </w:p>
-    <w:p>
-      <w:r>
-        <w:rPr>
-          <w:rFonts w:ascii="Times New Roman" w:hAnsi="Times New Roman"/>
-          <w:b w:val="0"/>
-          <w:sz w:val="32"/>
-        </w:rPr>
-        <w:t xml:space="preserve">7.  Задание № 30 </w:t>
-      </w:r>
-    </w:p>
-    <w:p>
-      <w:pPr>
-        <w:jc w:val="center"/>
-      </w:pPr>
-      <w:r>
-        <w:rPr>
-          <w:rFonts w:ascii="Times New Roman" w:hAnsi="Times New Roman"/>
-          <w:b/>
-          <w:sz w:val="30"/>
-        </w:rPr>
-        <w:t>Вопросы</w:t>
-      </w:r>
-    </w:p>
-    <w:p>
-      <w:r>
-        <w:rPr>
-          <w:rFonts w:ascii="Times New Roman" w:hAnsi="Times New Roman"/>
-          <w:b w:val="0"/>
-          <w:sz w:val="32"/>
-        </w:rPr>
-        <w:t>1.  Классификация программного обеспечения.</w:t>
-      </w:r>
-    </w:p>
-    <w:p>
-      <w:r>
-        <w:rPr>
-          <w:rFonts w:ascii="Times New Roman" w:hAnsi="Times New Roman"/>
-          <w:b w:val="0"/>
-          <w:sz w:val="32"/>
-        </w:rPr>
-        <w:t>2.  Процессор: назначение, задачи и функции.</w:t>
-      </w:r>
-    </w:p>
-    <w:p>
-      <w:r>
-        <w:rPr>
-          <w:rFonts w:ascii="Times New Roman" w:hAnsi="Times New Roman"/>
-          <w:b w:val="0"/>
-          <w:sz w:val="32"/>
-        </w:rPr>
-        <w:t>3.  Основные понятия информатики (информатика, информация, свойства информации, разделы информатики).</w:t>
-      </w:r>
-    </w:p>
-    <w:p>
-      <w:r>
-        <w:rPr>
-          <w:rFonts w:ascii="Times New Roman" w:hAnsi="Times New Roman"/>
-          <w:b w:val="0"/>
-          <w:sz w:val="32"/>
-        </w:rPr>
-        <w:t>4.  Кодирование и представление графической информации: виды компьютерной графики (примеры).</w:t>
-      </w:r>
-    </w:p>
-    <w:p>
-      <w:r>
-        <w:rPr>
-          <w:rFonts w:ascii="Times New Roman" w:hAnsi="Times New Roman"/>
-          <w:b w:val="0"/>
-          <w:sz w:val="32"/>
-        </w:rPr>
-        <w:t xml:space="preserve">5.  Задание № 3 </w:t>
-      </w:r>
-    </w:p>
-    <w:p>
-      <w:r>
-        <w:rPr>
-          <w:rFonts w:ascii="Times New Roman" w:hAnsi="Times New Roman"/>
-          <w:b w:val="0"/>
-          <w:sz w:val="32"/>
-        </w:rPr>
-        <w:t>6.  Задание № 34</w:t>
-      </w:r>
-    </w:p>
-    <w:p>
-      <w:r>
-        <w:rPr>
-          <w:rFonts w:ascii="Times New Roman" w:hAnsi="Times New Roman"/>
-          <w:b w:val="0"/>
-          <w:sz w:val="32"/>
-        </w:rPr>
-        <w:t xml:space="preserve">7.  Задание № 22 </w:t>
-      </w:r>
-    </w:p>
-    <w:p>
-      <w:pPr>
-        <w:jc w:val="center"/>
-      </w:pPr>
-      <w:r>
-        <w:rPr>
-          <w:rFonts w:ascii="Times New Roman" w:hAnsi="Times New Roman"/>
-          <w:b/>
-          <w:sz w:val="30"/>
-        </w:rPr>
-        <w:t>Вопросы</w:t>
-      </w:r>
-    </w:p>
-    <w:p>
-      <w:r>
-        <w:rPr>
-          <w:rFonts w:ascii="Times New Roman" w:hAnsi="Times New Roman"/>
-          <w:b w:val="0"/>
-          <w:sz w:val="32"/>
-        </w:rPr>
-        <w:t>1.   Способы записи алгоритмов (Словесная запись. Псевдокоды. Языки программирования).</w:t>
-      </w:r>
-    </w:p>
-    <w:p>
-      <w:r>
-        <w:rPr>
-          <w:rFonts w:ascii="Times New Roman" w:hAnsi="Times New Roman"/>
-          <w:b w:val="0"/>
-          <w:sz w:val="32"/>
-        </w:rPr>
-        <w:t>2.  Понятие архитектуры и структуры компьютера.</w:t>
-      </w:r>
-    </w:p>
-    <w:p>
-      <w:r>
-        <w:rPr>
-          <w:rFonts w:ascii="Times New Roman" w:hAnsi="Times New Roman"/>
-          <w:b w:val="0"/>
-          <w:sz w:val="32"/>
-        </w:rPr>
-        <w:t>3.  Файловая система NTFS: особенности, достоинства и недостатки.</w:t>
-      </w:r>
-    </w:p>
-    <w:p>
-      <w:r>
-        <w:rPr>
-          <w:rFonts w:ascii="Times New Roman" w:hAnsi="Times New Roman"/>
-          <w:b w:val="0"/>
-          <w:sz w:val="32"/>
-        </w:rPr>
-        <w:t>4.  Логические основы элементной базы (основные понятия): логический элемент, таблица истинности.</w:t>
-      </w:r>
-    </w:p>
-    <w:p>
-      <w:r>
-        <w:rPr>
-          <w:rFonts w:ascii="Times New Roman" w:hAnsi="Times New Roman"/>
-          <w:b w:val="0"/>
-          <w:sz w:val="32"/>
-        </w:rPr>
-        <w:t xml:space="preserve">5.  Задание № 8 </w:t>
-      </w:r>
-    </w:p>
-    <w:p>
-      <w:r>
-        <w:rPr>
-          <w:rFonts w:ascii="Times New Roman" w:hAnsi="Times New Roman"/>
-          <w:b w:val="0"/>
-          <w:sz w:val="32"/>
-        </w:rPr>
-        <w:t>6.  Задание № 39</w:t>
-      </w:r>
-    </w:p>
-    <w:p>
-      <w:r>
-        <w:rPr>
-          <w:rFonts w:ascii="Times New Roman" w:hAnsi="Times New Roman"/>
-          <w:b w:val="0"/>
-          <w:sz w:val="32"/>
-        </w:rPr>
-        <w:t xml:space="preserve">7.  Задание № 12 </w:t>
+        <w:t>7.  Практическое задание № 40</w:t>
       </w:r>
     </w:p>
     <w:sectPr>

</xml_diff>